<commit_message>
Test Case 2 - Object Test Case
</commit_message>
<xml_diff>
--- a/Object Test Case -  Water Bottle.docx
+++ b/Object Test Case -  Water Bottle.docx
@@ -769,14 +769,117 @@
     </w:p>
     <w:p>
       <w:pPr>
-        <w:rPr>
-          <w:rFonts w:cstheme="minorHAnsi"/>
+        <w:numPr>
+          <w:ilvl w:val="0"/>
+          <w:numId w:val="5"/>
+        </w:numPr>
+        <w:spacing w:after="0" w:line="240" w:lineRule="auto"/>
+        <w:rPr>
+          <w:rFonts w:eastAsia="Times New Roman" w:cstheme="minorHAnsi"/>
+          <w:color w:val="111111"/>
+          <w:kern w:val="0"/>
+          <w:sz w:val="24"/>
+          <w:szCs w:val="24"/>
+          <w14:ligatures w14:val="none"/>
+        </w:rPr>
+      </w:pPr>
+      <w:r>
+        <w:rPr>
+          <w:rFonts w:eastAsia="Times New Roman" w:cstheme="minorHAnsi"/>
           <w:b/>
           <w:bCs/>
-          <w:sz w:val="24"/>
-          <w:szCs w:val="24"/>
-        </w:rPr>
-      </w:pPr>
+          <w:color w:val="111111"/>
+          <w:kern w:val="0"/>
+          <w:sz w:val="24"/>
+          <w:szCs w:val="24"/>
+          <w14:ligatures w14:val="none"/>
+        </w:rPr>
+        <w:t>Test Case 1: Verify Brand Name and Position</w:t>
+      </w:r>
+    </w:p>
+    <w:p>
+      <w:pPr>
+        <w:numPr>
+          <w:ilvl w:val="1"/>
+          <w:numId w:val="5"/>
+        </w:numPr>
+        <w:spacing w:before="100" w:beforeAutospacing="1" w:after="100" w:afterAutospacing="1" w:line="240" w:lineRule="auto"/>
+        <w:rPr>
+          <w:rFonts w:eastAsia="Times New Roman" w:cstheme="minorHAnsi"/>
+          <w:color w:val="111111"/>
+          <w:kern w:val="0"/>
+          <w:sz w:val="24"/>
+          <w:szCs w:val="24"/>
+          <w14:ligatures w14:val="none"/>
+        </w:rPr>
+      </w:pPr>
+      <w:r>
+        <w:rPr>
+          <w:rFonts w:eastAsia="Times New Roman" w:cstheme="minorHAnsi"/>
+          <w:color w:val="111111"/>
+          <w:kern w:val="0"/>
+          <w:sz w:val="24"/>
+          <w:szCs w:val="24"/>
+          <w14:ligatures w14:val="none"/>
+        </w:rPr>
+        <w:t>Description: Confirm that the brand name is clearly visible on the water bottle and positioned in a prominent and easily noticeable location.</w:t>
+      </w:r>
+    </w:p>
+    <w:p>
+      <w:pPr>
+        <w:numPr>
+          <w:ilvl w:val="1"/>
+          <w:numId w:val="5"/>
+        </w:numPr>
+        <w:spacing w:before="100" w:beforeAutospacing="1" w:after="100" w:afterAutospacing="1" w:line="240" w:lineRule="auto"/>
+        <w:rPr>
+          <w:rFonts w:eastAsia="Times New Roman" w:cstheme="minorHAnsi"/>
+          <w:color w:val="111111"/>
+          <w:kern w:val="0"/>
+          <w:sz w:val="24"/>
+          <w:szCs w:val="24"/>
+          <w14:ligatures w14:val="none"/>
+        </w:rPr>
+      </w:pPr>
+      <w:r>
+        <w:rPr>
+          <w:rFonts w:eastAsia="Times New Roman" w:cstheme="minorHAnsi"/>
+          <w:color w:val="111111"/>
+          <w:kern w:val="0"/>
+          <w:sz w:val="24"/>
+          <w:szCs w:val="24"/>
+          <w14:ligatures w14:val="none"/>
+        </w:rPr>
+        <w:t>Steps: Visually inspect the bottle.</w:t>
+      </w:r>
+    </w:p>
+    <w:p>
+      <w:pPr>
+        <w:numPr>
+          <w:ilvl w:val="1"/>
+          <w:numId w:val="5"/>
+        </w:numPr>
+        <w:spacing w:before="100" w:beforeAutospacing="1" w:after="100" w:afterAutospacing="1" w:line="240" w:lineRule="auto"/>
+        <w:rPr>
+          <w:rFonts w:eastAsia="Times New Roman" w:cstheme="minorHAnsi"/>
+          <w:color w:val="111111"/>
+          <w:kern w:val="0"/>
+          <w:sz w:val="24"/>
+          <w:szCs w:val="24"/>
+          <w14:ligatures w14:val="none"/>
+        </w:rPr>
+      </w:pPr>
+      <w:r>
+        <w:rPr>
+          <w:rFonts w:eastAsia="Times New Roman" w:cstheme="minorHAnsi"/>
+          <w:color w:val="111111"/>
+          <w:kern w:val="0"/>
+          <w:sz w:val="24"/>
+          <w:szCs w:val="24"/>
+          <w14:ligatures w14:val="none"/>
+        </w:rPr>
+        <w:t>Expected Result: The brand name is clearly visible and positioned as described.</w:t>
+      </w:r>
     </w:p>
     <w:p>
       <w:pPr>
@@ -805,91 +908,91 @@
           <w:szCs w:val="24"/>
           <w14:ligatures w14:val="none"/>
         </w:rPr>
-        <w:t>Test Case 1: Verify Brand Name and Position</w:t>
-      </w:r>
-    </w:p>
-    <w:p>
-      <w:pPr>
-        <w:numPr>
-          <w:ilvl w:val="1"/>
-          <w:numId w:val="5"/>
-        </w:numPr>
-        <w:spacing w:before="100" w:beforeAutospacing="1" w:after="100" w:afterAutospacing="1" w:line="240" w:lineRule="auto"/>
-        <w:rPr>
-          <w:rFonts w:eastAsia="Times New Roman" w:cstheme="minorHAnsi"/>
-          <w:color w:val="111111"/>
-          <w:kern w:val="0"/>
-          <w:sz w:val="24"/>
-          <w:szCs w:val="24"/>
-          <w14:ligatures w14:val="none"/>
-        </w:rPr>
-      </w:pPr>
-      <w:r>
-        <w:rPr>
-          <w:rFonts w:eastAsia="Times New Roman" w:cstheme="minorHAnsi"/>
-          <w:color w:val="111111"/>
-          <w:kern w:val="0"/>
-          <w:sz w:val="24"/>
-          <w:szCs w:val="24"/>
-          <w14:ligatures w14:val="none"/>
-        </w:rPr>
-        <w:t>Description: Confirm that the brand name is clearly visible on the water bottle and positioned in a prominent and easily noticeable location.</w:t>
-      </w:r>
-    </w:p>
-    <w:p>
-      <w:pPr>
-        <w:numPr>
-          <w:ilvl w:val="1"/>
-          <w:numId w:val="5"/>
-        </w:numPr>
-        <w:spacing w:before="100" w:beforeAutospacing="1" w:after="100" w:afterAutospacing="1" w:line="240" w:lineRule="auto"/>
-        <w:rPr>
-          <w:rFonts w:eastAsia="Times New Roman" w:cstheme="minorHAnsi"/>
-          <w:color w:val="111111"/>
-          <w:kern w:val="0"/>
-          <w:sz w:val="24"/>
-          <w:szCs w:val="24"/>
-          <w14:ligatures w14:val="none"/>
-        </w:rPr>
-      </w:pPr>
-      <w:r>
-        <w:rPr>
-          <w:rFonts w:eastAsia="Times New Roman" w:cstheme="minorHAnsi"/>
-          <w:color w:val="111111"/>
-          <w:kern w:val="0"/>
-          <w:sz w:val="24"/>
-          <w:szCs w:val="24"/>
-          <w14:ligatures w14:val="none"/>
-        </w:rPr>
-        <w:t>Steps: Visually inspect the bottle.</w:t>
-      </w:r>
-    </w:p>
-    <w:p>
-      <w:pPr>
-        <w:numPr>
-          <w:ilvl w:val="1"/>
-          <w:numId w:val="5"/>
-        </w:numPr>
-        <w:spacing w:before="100" w:beforeAutospacing="1" w:after="100" w:afterAutospacing="1" w:line="240" w:lineRule="auto"/>
-        <w:rPr>
-          <w:rFonts w:eastAsia="Times New Roman" w:cstheme="minorHAnsi"/>
-          <w:color w:val="111111"/>
-          <w:kern w:val="0"/>
-          <w:sz w:val="24"/>
-          <w:szCs w:val="24"/>
-          <w14:ligatures w14:val="none"/>
-        </w:rPr>
-      </w:pPr>
-      <w:r>
-        <w:rPr>
-          <w:rFonts w:eastAsia="Times New Roman" w:cstheme="minorHAnsi"/>
-          <w:color w:val="111111"/>
-          <w:kern w:val="0"/>
-          <w:sz w:val="24"/>
-          <w:szCs w:val="24"/>
-          <w14:ligatures w14:val="none"/>
-        </w:rPr>
-        <w:t>Expected Result: The brand name is clearly visible and positioned as described.</w:t>
+        <w:t>Test Case 2: User-Friendly Features</w:t>
+      </w:r>
+    </w:p>
+    <w:p>
+      <w:pPr>
+        <w:numPr>
+          <w:ilvl w:val="1"/>
+          <w:numId w:val="5"/>
+        </w:numPr>
+        <w:spacing w:before="100" w:beforeAutospacing="1" w:after="100" w:afterAutospacing="1" w:line="240" w:lineRule="auto"/>
+        <w:rPr>
+          <w:rFonts w:eastAsia="Times New Roman" w:cstheme="minorHAnsi"/>
+          <w:color w:val="111111"/>
+          <w:kern w:val="0"/>
+          <w:sz w:val="24"/>
+          <w:szCs w:val="24"/>
+          <w14:ligatures w14:val="none"/>
+        </w:rPr>
+      </w:pPr>
+      <w:r>
+        <w:rPr>
+          <w:rFonts w:eastAsia="Times New Roman" w:cstheme="minorHAnsi"/>
+          <w:color w:val="111111"/>
+          <w:kern w:val="0"/>
+          <w:sz w:val="24"/>
+          <w:szCs w:val="24"/>
+          <w14:ligatures w14:val="none"/>
+        </w:rPr>
+        <w:t>Description: Verify the functionality of any additional features such as carrying handles, integrated straws, or built-in filters.</w:t>
+      </w:r>
+    </w:p>
+    <w:p>
+      <w:pPr>
+        <w:numPr>
+          <w:ilvl w:val="1"/>
+          <w:numId w:val="5"/>
+        </w:numPr>
+        <w:spacing w:before="100" w:beforeAutospacing="1" w:after="100" w:afterAutospacing="1" w:line="240" w:lineRule="auto"/>
+        <w:rPr>
+          <w:rFonts w:eastAsia="Times New Roman" w:cstheme="minorHAnsi"/>
+          <w:color w:val="111111"/>
+          <w:kern w:val="0"/>
+          <w:sz w:val="24"/>
+          <w:szCs w:val="24"/>
+          <w14:ligatures w14:val="none"/>
+        </w:rPr>
+      </w:pPr>
+      <w:r>
+        <w:rPr>
+          <w:rFonts w:eastAsia="Times New Roman" w:cstheme="minorHAnsi"/>
+          <w:color w:val="111111"/>
+          <w:kern w:val="0"/>
+          <w:sz w:val="24"/>
+          <w:szCs w:val="24"/>
+          <w14:ligatures w14:val="none"/>
+        </w:rPr>
+        <w:t>Steps: Inspect and test any additional features.</w:t>
+      </w:r>
+    </w:p>
+    <w:p>
+      <w:pPr>
+        <w:numPr>
+          <w:ilvl w:val="1"/>
+          <w:numId w:val="5"/>
+        </w:numPr>
+        <w:spacing w:before="100" w:beforeAutospacing="1" w:after="100" w:afterAutospacing="1" w:line="240" w:lineRule="auto"/>
+        <w:rPr>
+          <w:rFonts w:eastAsia="Times New Roman" w:cstheme="minorHAnsi"/>
+          <w:color w:val="111111"/>
+          <w:kern w:val="0"/>
+          <w:sz w:val="24"/>
+          <w:szCs w:val="24"/>
+          <w14:ligatures w14:val="none"/>
+        </w:rPr>
+      </w:pPr>
+      <w:r>
+        <w:rPr>
+          <w:rFonts w:eastAsia="Times New Roman" w:cstheme="minorHAnsi"/>
+          <w:color w:val="111111"/>
+          <w:kern w:val="0"/>
+          <w:sz w:val="24"/>
+          <w:szCs w:val="24"/>
+          <w14:ligatures w14:val="none"/>
+        </w:rPr>
+        <w:t>Expected Result: All additional features should function as intended.</w:t>
       </w:r>
     </w:p>
     <w:p>
@@ -919,91 +1022,91 @@
           <w:szCs w:val="24"/>
           <w14:ligatures w14:val="none"/>
         </w:rPr>
-        <w:t>Test Case 2: User-Friendly Features</w:t>
-      </w:r>
-    </w:p>
-    <w:p>
-      <w:pPr>
-        <w:numPr>
-          <w:ilvl w:val="1"/>
-          <w:numId w:val="5"/>
-        </w:numPr>
-        <w:spacing w:before="100" w:beforeAutospacing="1" w:after="100" w:afterAutospacing="1" w:line="240" w:lineRule="auto"/>
-        <w:rPr>
-          <w:rFonts w:eastAsia="Times New Roman" w:cstheme="minorHAnsi"/>
-          <w:color w:val="111111"/>
-          <w:kern w:val="0"/>
-          <w:sz w:val="24"/>
-          <w:szCs w:val="24"/>
-          <w14:ligatures w14:val="none"/>
-        </w:rPr>
-      </w:pPr>
-      <w:r>
-        <w:rPr>
-          <w:rFonts w:eastAsia="Times New Roman" w:cstheme="minorHAnsi"/>
-          <w:color w:val="111111"/>
-          <w:kern w:val="0"/>
-          <w:sz w:val="24"/>
-          <w:szCs w:val="24"/>
-          <w14:ligatures w14:val="none"/>
-        </w:rPr>
-        <w:t>Description: Verify the functionality of any additional features such as carrying handles, integrated straws, or built-in filters.</w:t>
-      </w:r>
-    </w:p>
-    <w:p>
-      <w:pPr>
-        <w:numPr>
-          <w:ilvl w:val="1"/>
-          <w:numId w:val="5"/>
-        </w:numPr>
-        <w:spacing w:before="100" w:beforeAutospacing="1" w:after="100" w:afterAutospacing="1" w:line="240" w:lineRule="auto"/>
-        <w:rPr>
-          <w:rFonts w:eastAsia="Times New Roman" w:cstheme="minorHAnsi"/>
-          <w:color w:val="111111"/>
-          <w:kern w:val="0"/>
-          <w:sz w:val="24"/>
-          <w:szCs w:val="24"/>
-          <w14:ligatures w14:val="none"/>
-        </w:rPr>
-      </w:pPr>
-      <w:r>
-        <w:rPr>
-          <w:rFonts w:eastAsia="Times New Roman" w:cstheme="minorHAnsi"/>
-          <w:color w:val="111111"/>
-          <w:kern w:val="0"/>
-          <w:sz w:val="24"/>
-          <w:szCs w:val="24"/>
-          <w14:ligatures w14:val="none"/>
-        </w:rPr>
-        <w:t>Steps: Inspect and test any additional features.</w:t>
-      </w:r>
-    </w:p>
-    <w:p>
-      <w:pPr>
-        <w:numPr>
-          <w:ilvl w:val="1"/>
-          <w:numId w:val="5"/>
-        </w:numPr>
-        <w:spacing w:before="100" w:beforeAutospacing="1" w:after="100" w:afterAutospacing="1" w:line="240" w:lineRule="auto"/>
-        <w:rPr>
-          <w:rFonts w:eastAsia="Times New Roman" w:cstheme="minorHAnsi"/>
-          <w:color w:val="111111"/>
-          <w:kern w:val="0"/>
-          <w:sz w:val="24"/>
-          <w:szCs w:val="24"/>
-          <w14:ligatures w14:val="none"/>
-        </w:rPr>
-      </w:pPr>
-      <w:r>
-        <w:rPr>
-          <w:rFonts w:eastAsia="Times New Roman" w:cstheme="minorHAnsi"/>
-          <w:color w:val="111111"/>
-          <w:kern w:val="0"/>
-          <w:sz w:val="24"/>
-          <w:szCs w:val="24"/>
-          <w14:ligatures w14:val="none"/>
-        </w:rPr>
-        <w:t>Expected Result: All additional features should function as intended.</w:t>
+        <w:t>Test Case 3: Check Water Bottle Height</w:t>
+      </w:r>
+    </w:p>
+    <w:p>
+      <w:pPr>
+        <w:numPr>
+          <w:ilvl w:val="1"/>
+          <w:numId w:val="5"/>
+        </w:numPr>
+        <w:spacing w:before="100" w:beforeAutospacing="1" w:after="100" w:afterAutospacing="1" w:line="240" w:lineRule="auto"/>
+        <w:rPr>
+          <w:rFonts w:eastAsia="Times New Roman" w:cstheme="minorHAnsi"/>
+          <w:color w:val="111111"/>
+          <w:kern w:val="0"/>
+          <w:sz w:val="24"/>
+          <w:szCs w:val="24"/>
+          <w14:ligatures w14:val="none"/>
+        </w:rPr>
+      </w:pPr>
+      <w:r>
+        <w:rPr>
+          <w:rFonts w:eastAsia="Times New Roman" w:cstheme="minorHAnsi"/>
+          <w:color w:val="111111"/>
+          <w:kern w:val="0"/>
+          <w:sz w:val="24"/>
+          <w:szCs w:val="24"/>
+          <w14:ligatures w14:val="none"/>
+        </w:rPr>
+        <w:t>Description: Measure and verify that the height of the water bottle matches the specified dimensions in the product description.</w:t>
+      </w:r>
+    </w:p>
+    <w:p>
+      <w:pPr>
+        <w:numPr>
+          <w:ilvl w:val="1"/>
+          <w:numId w:val="5"/>
+        </w:numPr>
+        <w:spacing w:before="100" w:beforeAutospacing="1" w:after="100" w:afterAutospacing="1" w:line="240" w:lineRule="auto"/>
+        <w:rPr>
+          <w:rFonts w:eastAsia="Times New Roman" w:cstheme="minorHAnsi"/>
+          <w:color w:val="111111"/>
+          <w:kern w:val="0"/>
+          <w:sz w:val="24"/>
+          <w:szCs w:val="24"/>
+          <w14:ligatures w14:val="none"/>
+        </w:rPr>
+      </w:pPr>
+      <w:r>
+        <w:rPr>
+          <w:rFonts w:eastAsia="Times New Roman" w:cstheme="minorHAnsi"/>
+          <w:color w:val="111111"/>
+          <w:kern w:val="0"/>
+          <w:sz w:val="24"/>
+          <w:szCs w:val="24"/>
+          <w14:ligatures w14:val="none"/>
+        </w:rPr>
+        <w:t>Steps: Use a measuring tool to measure the height of the bottle.</w:t>
+      </w:r>
+    </w:p>
+    <w:p>
+      <w:pPr>
+        <w:numPr>
+          <w:ilvl w:val="1"/>
+          <w:numId w:val="5"/>
+        </w:numPr>
+        <w:spacing w:before="100" w:beforeAutospacing="1" w:after="100" w:afterAutospacing="1" w:line="240" w:lineRule="auto"/>
+        <w:rPr>
+          <w:rFonts w:eastAsia="Times New Roman" w:cstheme="minorHAnsi"/>
+          <w:color w:val="111111"/>
+          <w:kern w:val="0"/>
+          <w:sz w:val="24"/>
+          <w:szCs w:val="24"/>
+          <w14:ligatures w14:val="none"/>
+        </w:rPr>
+      </w:pPr>
+      <w:r>
+        <w:rPr>
+          <w:rFonts w:eastAsia="Times New Roman" w:cstheme="minorHAnsi"/>
+          <w:color w:val="111111"/>
+          <w:kern w:val="0"/>
+          <w:sz w:val="24"/>
+          <w:szCs w:val="24"/>
+          <w14:ligatures w14:val="none"/>
+        </w:rPr>
+        <w:t>Expected Result: The height of the bottle matches the product specification.</w:t>
       </w:r>
     </w:p>
     <w:p>
@@ -1033,91 +1136,91 @@
           <w:szCs w:val="24"/>
           <w14:ligatures w14:val="none"/>
         </w:rPr>
-        <w:t>Test Case 3: Check Water Bottle Height</w:t>
-      </w:r>
-    </w:p>
-    <w:p>
-      <w:pPr>
-        <w:numPr>
-          <w:ilvl w:val="1"/>
-          <w:numId w:val="5"/>
-        </w:numPr>
-        <w:spacing w:before="100" w:beforeAutospacing="1" w:after="100" w:afterAutospacing="1" w:line="240" w:lineRule="auto"/>
-        <w:rPr>
-          <w:rFonts w:eastAsia="Times New Roman" w:cstheme="minorHAnsi"/>
-          <w:color w:val="111111"/>
-          <w:kern w:val="0"/>
-          <w:sz w:val="24"/>
-          <w:szCs w:val="24"/>
-          <w14:ligatures w14:val="none"/>
-        </w:rPr>
-      </w:pPr>
-      <w:r>
-        <w:rPr>
-          <w:rFonts w:eastAsia="Times New Roman" w:cstheme="minorHAnsi"/>
-          <w:color w:val="111111"/>
-          <w:kern w:val="0"/>
-          <w:sz w:val="24"/>
-          <w:szCs w:val="24"/>
-          <w14:ligatures w14:val="none"/>
-        </w:rPr>
-        <w:t>Description: Measure and verify that the height of the water bottle matches the specified dimensions in the product description.</w:t>
-      </w:r>
-    </w:p>
-    <w:p>
-      <w:pPr>
-        <w:numPr>
-          <w:ilvl w:val="1"/>
-          <w:numId w:val="5"/>
-        </w:numPr>
-        <w:spacing w:before="100" w:beforeAutospacing="1" w:after="100" w:afterAutospacing="1" w:line="240" w:lineRule="auto"/>
-        <w:rPr>
-          <w:rFonts w:eastAsia="Times New Roman" w:cstheme="minorHAnsi"/>
-          <w:color w:val="111111"/>
-          <w:kern w:val="0"/>
-          <w:sz w:val="24"/>
-          <w:szCs w:val="24"/>
-          <w14:ligatures w14:val="none"/>
-        </w:rPr>
-      </w:pPr>
-      <w:r>
-        <w:rPr>
-          <w:rFonts w:eastAsia="Times New Roman" w:cstheme="minorHAnsi"/>
-          <w:color w:val="111111"/>
-          <w:kern w:val="0"/>
-          <w:sz w:val="24"/>
-          <w:szCs w:val="24"/>
-          <w14:ligatures w14:val="none"/>
-        </w:rPr>
-        <w:t>Steps: Use a measuring tool to measure the height of the bottle.</w:t>
-      </w:r>
-    </w:p>
-    <w:p>
-      <w:pPr>
-        <w:numPr>
-          <w:ilvl w:val="1"/>
-          <w:numId w:val="5"/>
-        </w:numPr>
-        <w:spacing w:before="100" w:beforeAutospacing="1" w:after="100" w:afterAutospacing="1" w:line="240" w:lineRule="auto"/>
-        <w:rPr>
-          <w:rFonts w:eastAsia="Times New Roman" w:cstheme="minorHAnsi"/>
-          <w:color w:val="111111"/>
-          <w:kern w:val="0"/>
-          <w:sz w:val="24"/>
-          <w:szCs w:val="24"/>
-          <w14:ligatures w14:val="none"/>
-        </w:rPr>
-      </w:pPr>
-      <w:r>
-        <w:rPr>
-          <w:rFonts w:eastAsia="Times New Roman" w:cstheme="minorHAnsi"/>
-          <w:color w:val="111111"/>
-          <w:kern w:val="0"/>
-          <w:sz w:val="24"/>
-          <w:szCs w:val="24"/>
-          <w14:ligatures w14:val="none"/>
-        </w:rPr>
-        <w:t>Expected Result: The height of the bottle matches the product specification.</w:t>
+        <w:t>Test Case 4: Inspect Body Shape</w:t>
+      </w:r>
+    </w:p>
+    <w:p>
+      <w:pPr>
+        <w:numPr>
+          <w:ilvl w:val="1"/>
+          <w:numId w:val="5"/>
+        </w:numPr>
+        <w:spacing w:before="100" w:beforeAutospacing="1" w:after="100" w:afterAutospacing="1" w:line="240" w:lineRule="auto"/>
+        <w:rPr>
+          <w:rFonts w:eastAsia="Times New Roman" w:cstheme="minorHAnsi"/>
+          <w:color w:val="111111"/>
+          <w:kern w:val="0"/>
+          <w:sz w:val="24"/>
+          <w:szCs w:val="24"/>
+          <w14:ligatures w14:val="none"/>
+        </w:rPr>
+      </w:pPr>
+      <w:r>
+        <w:rPr>
+          <w:rFonts w:eastAsia="Times New Roman" w:cstheme="minorHAnsi"/>
+          <w:color w:val="111111"/>
+          <w:kern w:val="0"/>
+          <w:sz w:val="24"/>
+          <w:szCs w:val="24"/>
+          <w14:ligatures w14:val="none"/>
+        </w:rPr>
+        <w:t>Description: Examine the water bottle to ensure it has the intended body shape, whether it’s cylindrical, tapered, or any other design as described.</w:t>
+      </w:r>
+    </w:p>
+    <w:p>
+      <w:pPr>
+        <w:numPr>
+          <w:ilvl w:val="1"/>
+          <w:numId w:val="5"/>
+        </w:numPr>
+        <w:spacing w:before="100" w:beforeAutospacing="1" w:after="100" w:afterAutospacing="1" w:line="240" w:lineRule="auto"/>
+        <w:rPr>
+          <w:rFonts w:eastAsia="Times New Roman" w:cstheme="minorHAnsi"/>
+          <w:color w:val="111111"/>
+          <w:kern w:val="0"/>
+          <w:sz w:val="24"/>
+          <w:szCs w:val="24"/>
+          <w14:ligatures w14:val="none"/>
+        </w:rPr>
+      </w:pPr>
+      <w:r>
+        <w:rPr>
+          <w:rFonts w:eastAsia="Times New Roman" w:cstheme="minorHAnsi"/>
+          <w:color w:val="111111"/>
+          <w:kern w:val="0"/>
+          <w:sz w:val="24"/>
+          <w:szCs w:val="24"/>
+          <w14:ligatures w14:val="none"/>
+        </w:rPr>
+        <w:t>Steps: Visually inspect the shape of the bottle.</w:t>
+      </w:r>
+    </w:p>
+    <w:p>
+      <w:pPr>
+        <w:numPr>
+          <w:ilvl w:val="1"/>
+          <w:numId w:val="5"/>
+        </w:numPr>
+        <w:spacing w:before="100" w:beforeAutospacing="1" w:after="100" w:afterAutospacing="1" w:line="240" w:lineRule="auto"/>
+        <w:rPr>
+          <w:rFonts w:eastAsia="Times New Roman" w:cstheme="minorHAnsi"/>
+          <w:color w:val="111111"/>
+          <w:kern w:val="0"/>
+          <w:sz w:val="24"/>
+          <w:szCs w:val="24"/>
+          <w14:ligatures w14:val="none"/>
+        </w:rPr>
+      </w:pPr>
+      <w:r>
+        <w:rPr>
+          <w:rFonts w:eastAsia="Times New Roman" w:cstheme="minorHAnsi"/>
+          <w:color w:val="111111"/>
+          <w:kern w:val="0"/>
+          <w:sz w:val="24"/>
+          <w:szCs w:val="24"/>
+          <w14:ligatures w14:val="none"/>
+        </w:rPr>
+        <w:t>Expected Result: The shape of the bottle matches the product specification.</w:t>
       </w:r>
     </w:p>
     <w:p>
@@ -1147,91 +1250,91 @@
           <w:szCs w:val="24"/>
           <w14:ligatures w14:val="none"/>
         </w:rPr>
-        <w:t>Test Case 4: Inspect Body Shape</w:t>
-      </w:r>
-    </w:p>
-    <w:p>
-      <w:pPr>
-        <w:numPr>
-          <w:ilvl w:val="1"/>
-          <w:numId w:val="5"/>
-        </w:numPr>
-        <w:spacing w:before="100" w:beforeAutospacing="1" w:after="100" w:afterAutospacing="1" w:line="240" w:lineRule="auto"/>
-        <w:rPr>
-          <w:rFonts w:eastAsia="Times New Roman" w:cstheme="minorHAnsi"/>
-          <w:color w:val="111111"/>
-          <w:kern w:val="0"/>
-          <w:sz w:val="24"/>
-          <w:szCs w:val="24"/>
-          <w14:ligatures w14:val="none"/>
-        </w:rPr>
-      </w:pPr>
-      <w:r>
-        <w:rPr>
-          <w:rFonts w:eastAsia="Times New Roman" w:cstheme="minorHAnsi"/>
-          <w:color w:val="111111"/>
-          <w:kern w:val="0"/>
-          <w:sz w:val="24"/>
-          <w:szCs w:val="24"/>
-          <w14:ligatures w14:val="none"/>
-        </w:rPr>
-        <w:t>Description: Examine the water bottle to ensure it has the intended body shape, whether it’s cylindrical, tapered, or any other design as described.</w:t>
-      </w:r>
-    </w:p>
-    <w:p>
-      <w:pPr>
-        <w:numPr>
-          <w:ilvl w:val="1"/>
-          <w:numId w:val="5"/>
-        </w:numPr>
-        <w:spacing w:before="100" w:beforeAutospacing="1" w:after="100" w:afterAutospacing="1" w:line="240" w:lineRule="auto"/>
-        <w:rPr>
-          <w:rFonts w:eastAsia="Times New Roman" w:cstheme="minorHAnsi"/>
-          <w:color w:val="111111"/>
-          <w:kern w:val="0"/>
-          <w:sz w:val="24"/>
-          <w:szCs w:val="24"/>
-          <w14:ligatures w14:val="none"/>
-        </w:rPr>
-      </w:pPr>
-      <w:r>
-        <w:rPr>
-          <w:rFonts w:eastAsia="Times New Roman" w:cstheme="minorHAnsi"/>
-          <w:color w:val="111111"/>
-          <w:kern w:val="0"/>
-          <w:sz w:val="24"/>
-          <w:szCs w:val="24"/>
-          <w14:ligatures w14:val="none"/>
-        </w:rPr>
-        <w:t>Steps: Visually inspect the shape of the bottle.</w:t>
-      </w:r>
-    </w:p>
-    <w:p>
-      <w:pPr>
-        <w:numPr>
-          <w:ilvl w:val="1"/>
-          <w:numId w:val="5"/>
-        </w:numPr>
-        <w:spacing w:before="100" w:beforeAutospacing="1" w:after="100" w:afterAutospacing="1" w:line="240" w:lineRule="auto"/>
-        <w:rPr>
-          <w:rFonts w:eastAsia="Times New Roman" w:cstheme="minorHAnsi"/>
-          <w:color w:val="111111"/>
-          <w:kern w:val="0"/>
-          <w:sz w:val="24"/>
-          <w:szCs w:val="24"/>
-          <w14:ligatures w14:val="none"/>
-        </w:rPr>
-      </w:pPr>
-      <w:r>
-        <w:rPr>
-          <w:rFonts w:eastAsia="Times New Roman" w:cstheme="minorHAnsi"/>
-          <w:color w:val="111111"/>
-          <w:kern w:val="0"/>
-          <w:sz w:val="24"/>
-          <w:szCs w:val="24"/>
-          <w14:ligatures w14:val="none"/>
-        </w:rPr>
-        <w:t>Expected Result: The shape of the bottle matches the product specification.</w:t>
+        <w:t>Test Case 5: Assess Body Color</w:t>
+      </w:r>
+    </w:p>
+    <w:p>
+      <w:pPr>
+        <w:numPr>
+          <w:ilvl w:val="1"/>
+          <w:numId w:val="5"/>
+        </w:numPr>
+        <w:spacing w:before="100" w:beforeAutospacing="1" w:after="100" w:afterAutospacing="1" w:line="240" w:lineRule="auto"/>
+        <w:rPr>
+          <w:rFonts w:eastAsia="Times New Roman" w:cstheme="minorHAnsi"/>
+          <w:color w:val="111111"/>
+          <w:kern w:val="0"/>
+          <w:sz w:val="24"/>
+          <w:szCs w:val="24"/>
+          <w14:ligatures w14:val="none"/>
+        </w:rPr>
+      </w:pPr>
+      <w:r>
+        <w:rPr>
+          <w:rFonts w:eastAsia="Times New Roman" w:cstheme="minorHAnsi"/>
+          <w:color w:val="111111"/>
+          <w:kern w:val="0"/>
+          <w:sz w:val="24"/>
+          <w:szCs w:val="24"/>
+          <w14:ligatures w14:val="none"/>
+        </w:rPr>
+        <w:t>Description: Confirm that the body color of the water bottle matches the advertised color and check for consistency in color throughout the entire body.</w:t>
+      </w:r>
+    </w:p>
+    <w:p>
+      <w:pPr>
+        <w:numPr>
+          <w:ilvl w:val="1"/>
+          <w:numId w:val="5"/>
+        </w:numPr>
+        <w:spacing w:before="100" w:beforeAutospacing="1" w:after="100" w:afterAutospacing="1" w:line="240" w:lineRule="auto"/>
+        <w:rPr>
+          <w:rFonts w:eastAsia="Times New Roman" w:cstheme="minorHAnsi"/>
+          <w:color w:val="111111"/>
+          <w:kern w:val="0"/>
+          <w:sz w:val="24"/>
+          <w:szCs w:val="24"/>
+          <w14:ligatures w14:val="none"/>
+        </w:rPr>
+      </w:pPr>
+      <w:r>
+        <w:rPr>
+          <w:rFonts w:eastAsia="Times New Roman" w:cstheme="minorHAnsi"/>
+          <w:color w:val="111111"/>
+          <w:kern w:val="0"/>
+          <w:sz w:val="24"/>
+          <w:szCs w:val="24"/>
+          <w14:ligatures w14:val="none"/>
+        </w:rPr>
+        <w:t>Steps: Visually inspect the color of the bottle.</w:t>
+      </w:r>
+    </w:p>
+    <w:p>
+      <w:pPr>
+        <w:numPr>
+          <w:ilvl w:val="1"/>
+          <w:numId w:val="5"/>
+        </w:numPr>
+        <w:spacing w:before="100" w:beforeAutospacing="1" w:after="100" w:afterAutospacing="1" w:line="240" w:lineRule="auto"/>
+        <w:rPr>
+          <w:rFonts w:eastAsia="Times New Roman" w:cstheme="minorHAnsi"/>
+          <w:color w:val="111111"/>
+          <w:kern w:val="0"/>
+          <w:sz w:val="24"/>
+          <w:szCs w:val="24"/>
+          <w14:ligatures w14:val="none"/>
+        </w:rPr>
+      </w:pPr>
+      <w:r>
+        <w:rPr>
+          <w:rFonts w:eastAsia="Times New Roman" w:cstheme="minorHAnsi"/>
+          <w:color w:val="111111"/>
+          <w:kern w:val="0"/>
+          <w:sz w:val="24"/>
+          <w:szCs w:val="24"/>
+          <w14:ligatures w14:val="none"/>
+        </w:rPr>
+        <w:t>Expected Result: The color of the bottle matches the product specification and is consistent throughout.</w:t>
       </w:r>
     </w:p>
     <w:p>
@@ -1261,91 +1364,91 @@
           <w:szCs w:val="24"/>
           <w14:ligatures w14:val="none"/>
         </w:rPr>
-        <w:t>Test Case 5: Assess Body Color</w:t>
-      </w:r>
-    </w:p>
-    <w:p>
-      <w:pPr>
-        <w:numPr>
-          <w:ilvl w:val="1"/>
-          <w:numId w:val="5"/>
-        </w:numPr>
-        <w:spacing w:before="100" w:beforeAutospacing="1" w:after="100" w:afterAutospacing="1" w:line="240" w:lineRule="auto"/>
-        <w:rPr>
-          <w:rFonts w:eastAsia="Times New Roman" w:cstheme="minorHAnsi"/>
-          <w:color w:val="111111"/>
-          <w:kern w:val="0"/>
-          <w:sz w:val="24"/>
-          <w:szCs w:val="24"/>
-          <w14:ligatures w14:val="none"/>
-        </w:rPr>
-      </w:pPr>
-      <w:r>
-        <w:rPr>
-          <w:rFonts w:eastAsia="Times New Roman" w:cstheme="minorHAnsi"/>
-          <w:color w:val="111111"/>
-          <w:kern w:val="0"/>
-          <w:sz w:val="24"/>
-          <w:szCs w:val="24"/>
-          <w14:ligatures w14:val="none"/>
-        </w:rPr>
-        <w:t>Description: Confirm that the body color of the water bottle matches the advertised color and check for consistency in color throughout the entire body.</w:t>
-      </w:r>
-    </w:p>
-    <w:p>
-      <w:pPr>
-        <w:numPr>
-          <w:ilvl w:val="1"/>
-          <w:numId w:val="5"/>
-        </w:numPr>
-        <w:spacing w:before="100" w:beforeAutospacing="1" w:after="100" w:afterAutospacing="1" w:line="240" w:lineRule="auto"/>
-        <w:rPr>
-          <w:rFonts w:eastAsia="Times New Roman" w:cstheme="minorHAnsi"/>
-          <w:color w:val="111111"/>
-          <w:kern w:val="0"/>
-          <w:sz w:val="24"/>
-          <w:szCs w:val="24"/>
-          <w14:ligatures w14:val="none"/>
-        </w:rPr>
-      </w:pPr>
-      <w:r>
-        <w:rPr>
-          <w:rFonts w:eastAsia="Times New Roman" w:cstheme="minorHAnsi"/>
-          <w:color w:val="111111"/>
-          <w:kern w:val="0"/>
-          <w:sz w:val="24"/>
-          <w:szCs w:val="24"/>
-          <w14:ligatures w14:val="none"/>
-        </w:rPr>
-        <w:t>Steps: Visually inspect the color of the bottle.</w:t>
-      </w:r>
-    </w:p>
-    <w:p>
-      <w:pPr>
-        <w:numPr>
-          <w:ilvl w:val="1"/>
-          <w:numId w:val="5"/>
-        </w:numPr>
-        <w:spacing w:before="100" w:beforeAutospacing="1" w:after="100" w:afterAutospacing="1" w:line="240" w:lineRule="auto"/>
-        <w:rPr>
-          <w:rFonts w:eastAsia="Times New Roman" w:cstheme="minorHAnsi"/>
-          <w:color w:val="111111"/>
-          <w:kern w:val="0"/>
-          <w:sz w:val="24"/>
-          <w:szCs w:val="24"/>
-          <w14:ligatures w14:val="none"/>
-        </w:rPr>
-      </w:pPr>
-      <w:r>
-        <w:rPr>
-          <w:rFonts w:eastAsia="Times New Roman" w:cstheme="minorHAnsi"/>
-          <w:color w:val="111111"/>
-          <w:kern w:val="0"/>
-          <w:sz w:val="24"/>
-          <w:szCs w:val="24"/>
-          <w14:ligatures w14:val="none"/>
-        </w:rPr>
-        <w:t>Expected Result: The color of the bottle matches the product specification and is consistent throughout.</w:t>
+        <w:t>Test Case 6: Check Cap Height and Shape</w:t>
+      </w:r>
+    </w:p>
+    <w:p>
+      <w:pPr>
+        <w:numPr>
+          <w:ilvl w:val="1"/>
+          <w:numId w:val="5"/>
+        </w:numPr>
+        <w:spacing w:before="100" w:beforeAutospacing="1" w:after="100" w:afterAutospacing="1" w:line="240" w:lineRule="auto"/>
+        <w:rPr>
+          <w:rFonts w:eastAsia="Times New Roman" w:cstheme="minorHAnsi"/>
+          <w:color w:val="111111"/>
+          <w:kern w:val="0"/>
+          <w:sz w:val="24"/>
+          <w:szCs w:val="24"/>
+          <w14:ligatures w14:val="none"/>
+        </w:rPr>
+      </w:pPr>
+      <w:r>
+        <w:rPr>
+          <w:rFonts w:eastAsia="Times New Roman" w:cstheme="minorHAnsi"/>
+          <w:color w:val="111111"/>
+          <w:kern w:val="0"/>
+          <w:sz w:val="24"/>
+          <w:szCs w:val="24"/>
+          <w14:ligatures w14:val="none"/>
+        </w:rPr>
+        <w:t>Description: Measure the height of the bottle cap and inspect its shape to ensure it matches the intended design, whether it’s a screw-on cap, flip cap, or any other type.</w:t>
+      </w:r>
+    </w:p>
+    <w:p>
+      <w:pPr>
+        <w:numPr>
+          <w:ilvl w:val="1"/>
+          <w:numId w:val="5"/>
+        </w:numPr>
+        <w:spacing w:before="100" w:beforeAutospacing="1" w:after="100" w:afterAutospacing="1" w:line="240" w:lineRule="auto"/>
+        <w:rPr>
+          <w:rFonts w:eastAsia="Times New Roman" w:cstheme="minorHAnsi"/>
+          <w:color w:val="111111"/>
+          <w:kern w:val="0"/>
+          <w:sz w:val="24"/>
+          <w:szCs w:val="24"/>
+          <w14:ligatures w14:val="none"/>
+        </w:rPr>
+      </w:pPr>
+      <w:r>
+        <w:rPr>
+          <w:rFonts w:eastAsia="Times New Roman" w:cstheme="minorHAnsi"/>
+          <w:color w:val="111111"/>
+          <w:kern w:val="0"/>
+          <w:sz w:val="24"/>
+          <w:szCs w:val="24"/>
+          <w14:ligatures w14:val="none"/>
+        </w:rPr>
+        <w:t>Steps: Use a measuring tool to measure the height of the cap and visually inspect its shape.</w:t>
+      </w:r>
+    </w:p>
+    <w:p>
+      <w:pPr>
+        <w:numPr>
+          <w:ilvl w:val="1"/>
+          <w:numId w:val="5"/>
+        </w:numPr>
+        <w:spacing w:before="100" w:beforeAutospacing="1" w:after="100" w:afterAutospacing="1" w:line="240" w:lineRule="auto"/>
+        <w:rPr>
+          <w:rFonts w:eastAsia="Times New Roman" w:cstheme="minorHAnsi"/>
+          <w:color w:val="111111"/>
+          <w:kern w:val="0"/>
+          <w:sz w:val="24"/>
+          <w:szCs w:val="24"/>
+          <w14:ligatures w14:val="none"/>
+        </w:rPr>
+      </w:pPr>
+      <w:r>
+        <w:rPr>
+          <w:rFonts w:eastAsia="Times New Roman" w:cstheme="minorHAnsi"/>
+          <w:color w:val="111111"/>
+          <w:kern w:val="0"/>
+          <w:sz w:val="24"/>
+          <w:szCs w:val="24"/>
+          <w14:ligatures w14:val="none"/>
+        </w:rPr>
+        <w:t>Expected Result: The height and shape of the cap match the product specification.</w:t>
       </w:r>
     </w:p>
     <w:p>
@@ -1375,91 +1478,91 @@
           <w:szCs w:val="24"/>
           <w14:ligatures w14:val="none"/>
         </w:rPr>
-        <w:t>Test Case 6: Check Cap Height and Shape</w:t>
-      </w:r>
-    </w:p>
-    <w:p>
-      <w:pPr>
-        <w:numPr>
-          <w:ilvl w:val="1"/>
-          <w:numId w:val="5"/>
-        </w:numPr>
-        <w:spacing w:before="100" w:beforeAutospacing="1" w:after="100" w:afterAutospacing="1" w:line="240" w:lineRule="auto"/>
-        <w:rPr>
-          <w:rFonts w:eastAsia="Times New Roman" w:cstheme="minorHAnsi"/>
-          <w:color w:val="111111"/>
-          <w:kern w:val="0"/>
-          <w:sz w:val="24"/>
-          <w:szCs w:val="24"/>
-          <w14:ligatures w14:val="none"/>
-        </w:rPr>
-      </w:pPr>
-      <w:r>
-        <w:rPr>
-          <w:rFonts w:eastAsia="Times New Roman" w:cstheme="minorHAnsi"/>
-          <w:color w:val="111111"/>
-          <w:kern w:val="0"/>
-          <w:sz w:val="24"/>
-          <w:szCs w:val="24"/>
-          <w14:ligatures w14:val="none"/>
-        </w:rPr>
-        <w:t>Description: Measure the height of the bottle cap and inspect its shape to ensure it matches the intended design, whether it’s a screw-on cap, flip cap, or any other type.</w:t>
-      </w:r>
-    </w:p>
-    <w:p>
-      <w:pPr>
-        <w:numPr>
-          <w:ilvl w:val="1"/>
-          <w:numId w:val="5"/>
-        </w:numPr>
-        <w:spacing w:before="100" w:beforeAutospacing="1" w:after="100" w:afterAutospacing="1" w:line="240" w:lineRule="auto"/>
-        <w:rPr>
-          <w:rFonts w:eastAsia="Times New Roman" w:cstheme="minorHAnsi"/>
-          <w:color w:val="111111"/>
-          <w:kern w:val="0"/>
-          <w:sz w:val="24"/>
-          <w:szCs w:val="24"/>
-          <w14:ligatures w14:val="none"/>
-        </w:rPr>
-      </w:pPr>
-      <w:r>
-        <w:rPr>
-          <w:rFonts w:eastAsia="Times New Roman" w:cstheme="minorHAnsi"/>
-          <w:color w:val="111111"/>
-          <w:kern w:val="0"/>
-          <w:sz w:val="24"/>
-          <w:szCs w:val="24"/>
-          <w14:ligatures w14:val="none"/>
-        </w:rPr>
-        <w:t>Steps: Use a measuring tool to measure the height of the cap and visually inspect its shape.</w:t>
-      </w:r>
-    </w:p>
-    <w:p>
-      <w:pPr>
-        <w:numPr>
-          <w:ilvl w:val="1"/>
-          <w:numId w:val="5"/>
-        </w:numPr>
-        <w:spacing w:before="100" w:beforeAutospacing="1" w:after="100" w:afterAutospacing="1" w:line="240" w:lineRule="auto"/>
-        <w:rPr>
-          <w:rFonts w:eastAsia="Times New Roman" w:cstheme="minorHAnsi"/>
-          <w:color w:val="111111"/>
-          <w:kern w:val="0"/>
-          <w:sz w:val="24"/>
-          <w:szCs w:val="24"/>
-          <w14:ligatures w14:val="none"/>
-        </w:rPr>
-      </w:pPr>
-      <w:r>
-        <w:rPr>
-          <w:rFonts w:eastAsia="Times New Roman" w:cstheme="minorHAnsi"/>
-          <w:color w:val="111111"/>
-          <w:kern w:val="0"/>
-          <w:sz w:val="24"/>
-          <w:szCs w:val="24"/>
-          <w14:ligatures w14:val="none"/>
-        </w:rPr>
-        <w:t>Expected Result: The height and shape of the cap match the product specification.</w:t>
+        <w:t>Test Case 7: Verify Water Volume Capacity</w:t>
+      </w:r>
+    </w:p>
+    <w:p>
+      <w:pPr>
+        <w:numPr>
+          <w:ilvl w:val="1"/>
+          <w:numId w:val="5"/>
+        </w:numPr>
+        <w:spacing w:before="100" w:beforeAutospacing="1" w:after="100" w:afterAutospacing="1" w:line="240" w:lineRule="auto"/>
+        <w:rPr>
+          <w:rFonts w:eastAsia="Times New Roman" w:cstheme="minorHAnsi"/>
+          <w:color w:val="111111"/>
+          <w:kern w:val="0"/>
+          <w:sz w:val="24"/>
+          <w:szCs w:val="24"/>
+          <w14:ligatures w14:val="none"/>
+        </w:rPr>
+      </w:pPr>
+      <w:r>
+        <w:rPr>
+          <w:rFonts w:eastAsia="Times New Roman" w:cstheme="minorHAnsi"/>
+          <w:color w:val="111111"/>
+          <w:kern w:val="0"/>
+          <w:sz w:val="24"/>
+          <w:szCs w:val="24"/>
+          <w14:ligatures w14:val="none"/>
+        </w:rPr>
+        <w:t>Description: Fill the water bottle to its maximum capacity and measure the volume to confirm it matches the specified capacity.</w:t>
+      </w:r>
+    </w:p>
+    <w:p>
+      <w:pPr>
+        <w:numPr>
+          <w:ilvl w:val="1"/>
+          <w:numId w:val="5"/>
+        </w:numPr>
+        <w:spacing w:before="100" w:beforeAutospacing="1" w:after="100" w:afterAutospacing="1" w:line="240" w:lineRule="auto"/>
+        <w:rPr>
+          <w:rFonts w:eastAsia="Times New Roman" w:cstheme="minorHAnsi"/>
+          <w:color w:val="111111"/>
+          <w:kern w:val="0"/>
+          <w:sz w:val="24"/>
+          <w:szCs w:val="24"/>
+          <w14:ligatures w14:val="none"/>
+        </w:rPr>
+      </w:pPr>
+      <w:r>
+        <w:rPr>
+          <w:rFonts w:eastAsia="Times New Roman" w:cstheme="minorHAnsi"/>
+          <w:color w:val="111111"/>
+          <w:kern w:val="0"/>
+          <w:sz w:val="24"/>
+          <w:szCs w:val="24"/>
+          <w14:ligatures w14:val="none"/>
+        </w:rPr>
+        <w:t>Steps: Fill the bottle with a measured amount of water equal to its stated capacity.</w:t>
+      </w:r>
+    </w:p>
+    <w:p>
+      <w:pPr>
+        <w:numPr>
+          <w:ilvl w:val="1"/>
+          <w:numId w:val="5"/>
+        </w:numPr>
+        <w:spacing w:before="100" w:beforeAutospacing="1" w:after="100" w:afterAutospacing="1" w:line="240" w:lineRule="auto"/>
+        <w:rPr>
+          <w:rFonts w:eastAsia="Times New Roman" w:cstheme="minorHAnsi"/>
+          <w:color w:val="111111"/>
+          <w:kern w:val="0"/>
+          <w:sz w:val="24"/>
+          <w:szCs w:val="24"/>
+          <w14:ligatures w14:val="none"/>
+        </w:rPr>
+      </w:pPr>
+      <w:r>
+        <w:rPr>
+          <w:rFonts w:eastAsia="Times New Roman" w:cstheme="minorHAnsi"/>
+          <w:color w:val="111111"/>
+          <w:kern w:val="0"/>
+          <w:sz w:val="24"/>
+          <w:szCs w:val="24"/>
+          <w14:ligatures w14:val="none"/>
+        </w:rPr>
+        <w:t>Expected Result: The bottle should be able to hold the specified amount of water without overflowing.</w:t>
       </w:r>
     </w:p>
     <w:p>
@@ -1489,92 +1592,106 @@
           <w:szCs w:val="24"/>
           <w14:ligatures w14:val="none"/>
         </w:rPr>
-        <w:t>Test Case 7: Verify Water Volume Capacity</w:t>
-      </w:r>
-    </w:p>
-    <w:p>
-      <w:pPr>
-        <w:numPr>
-          <w:ilvl w:val="1"/>
-          <w:numId w:val="5"/>
-        </w:numPr>
-        <w:spacing w:before="100" w:beforeAutospacing="1" w:after="100" w:afterAutospacing="1" w:line="240" w:lineRule="auto"/>
-        <w:rPr>
-          <w:rFonts w:eastAsia="Times New Roman" w:cstheme="minorHAnsi"/>
-          <w:color w:val="111111"/>
-          <w:kern w:val="0"/>
-          <w:sz w:val="24"/>
-          <w:szCs w:val="24"/>
-          <w14:ligatures w14:val="none"/>
-        </w:rPr>
-      </w:pPr>
-      <w:r>
-        <w:rPr>
-          <w:rFonts w:eastAsia="Times New Roman" w:cstheme="minorHAnsi"/>
-          <w:color w:val="111111"/>
-          <w:kern w:val="0"/>
-          <w:sz w:val="24"/>
-          <w:szCs w:val="24"/>
-          <w14:ligatures w14:val="none"/>
-        </w:rPr>
-        <w:t>Description: Fill the water bottle to its maximum capacity and measure the volume to confirm it matches the specified capacity.</w:t>
-      </w:r>
-    </w:p>
-    <w:p>
-      <w:pPr>
-        <w:numPr>
-          <w:ilvl w:val="1"/>
-          <w:numId w:val="5"/>
-        </w:numPr>
-        <w:spacing w:before="100" w:beforeAutospacing="1" w:after="100" w:afterAutospacing="1" w:line="240" w:lineRule="auto"/>
-        <w:rPr>
-          <w:rFonts w:eastAsia="Times New Roman" w:cstheme="minorHAnsi"/>
-          <w:color w:val="111111"/>
-          <w:kern w:val="0"/>
-          <w:sz w:val="24"/>
-          <w:szCs w:val="24"/>
-          <w14:ligatures w14:val="none"/>
-        </w:rPr>
-      </w:pPr>
-      <w:r>
-        <w:rPr>
-          <w:rFonts w:eastAsia="Times New Roman" w:cstheme="minorHAnsi"/>
-          <w:color w:val="111111"/>
-          <w:kern w:val="0"/>
-          <w:sz w:val="24"/>
-          <w:szCs w:val="24"/>
-          <w14:ligatures w14:val="none"/>
-        </w:rPr>
-        <w:t>Steps: Fill the bottle with a measured amount of water equal to its stated capacity.</w:t>
-      </w:r>
-    </w:p>
-    <w:p>
-      <w:pPr>
-        <w:numPr>
-          <w:ilvl w:val="1"/>
-          <w:numId w:val="5"/>
-        </w:numPr>
-        <w:spacing w:before="100" w:beforeAutospacing="1" w:after="100" w:afterAutospacing="1" w:line="240" w:lineRule="auto"/>
-        <w:rPr>
-          <w:rFonts w:eastAsia="Times New Roman" w:cstheme="minorHAnsi"/>
-          <w:color w:val="111111"/>
-          <w:kern w:val="0"/>
-          <w:sz w:val="24"/>
-          <w:szCs w:val="24"/>
-          <w14:ligatures w14:val="none"/>
-        </w:rPr>
-      </w:pPr>
-      <w:r>
-        <w:rPr>
-          <w:rFonts w:eastAsia="Times New Roman" w:cstheme="minorHAnsi"/>
-          <w:color w:val="111111"/>
-          <w:kern w:val="0"/>
-          <w:sz w:val="24"/>
-          <w:szCs w:val="24"/>
-          <w14:ligatures w14:val="none"/>
-        </w:rPr>
-        <w:t>Expected Result: The bottle should be able to hold the specified amount of water without overflowing.</w:t>
-      </w:r>
+        <w:t>Test Case 8: Examine End Cap Shape (if any)</w:t>
+      </w:r>
+    </w:p>
+    <w:p>
+      <w:pPr>
+        <w:numPr>
+          <w:ilvl w:val="1"/>
+          <w:numId w:val="5"/>
+        </w:numPr>
+        <w:spacing w:before="100" w:beforeAutospacing="1" w:after="100" w:afterAutospacing="1" w:line="240" w:lineRule="auto"/>
+        <w:rPr>
+          <w:rFonts w:eastAsia="Times New Roman" w:cstheme="minorHAnsi"/>
+          <w:color w:val="111111"/>
+          <w:kern w:val="0"/>
+          <w:sz w:val="24"/>
+          <w:szCs w:val="24"/>
+          <w14:ligatures w14:val="none"/>
+        </w:rPr>
+      </w:pPr>
+      <w:r>
+        <w:rPr>
+          <w:rFonts w:eastAsia="Times New Roman" w:cstheme="minorHAnsi"/>
+          <w:color w:val="111111"/>
+          <w:kern w:val="0"/>
+          <w:sz w:val="24"/>
+          <w:szCs w:val="24"/>
+          <w14:ligatures w14:val="none"/>
+        </w:rPr>
+        <w:t>Description: Inspect the shape and design of the end cap (bottom) of the water bottle, ensuring it aligns with the product description.</w:t>
+      </w:r>
+    </w:p>
+    <w:p>
+      <w:pPr>
+        <w:numPr>
+          <w:ilvl w:val="1"/>
+          <w:numId w:val="5"/>
+        </w:numPr>
+        <w:spacing w:before="100" w:beforeAutospacing="1" w:after="100" w:afterAutospacing="1" w:line="240" w:lineRule="auto"/>
+        <w:rPr>
+          <w:rFonts w:eastAsia="Times New Roman" w:cstheme="minorHAnsi"/>
+          <w:color w:val="111111"/>
+          <w:kern w:val="0"/>
+          <w:sz w:val="24"/>
+          <w:szCs w:val="24"/>
+          <w14:ligatures w14:val="none"/>
+        </w:rPr>
+      </w:pPr>
+      <w:r>
+        <w:rPr>
+          <w:rFonts w:eastAsia="Times New Roman" w:cstheme="minorHAnsi"/>
+          <w:color w:val="111111"/>
+          <w:kern w:val="0"/>
+          <w:sz w:val="24"/>
+          <w:szCs w:val="24"/>
+          <w14:ligatures w14:val="none"/>
+        </w:rPr>
+        <w:t>Steps: Visually inspect the end cap of the bottle.</w:t>
+      </w:r>
+    </w:p>
+    <w:p>
+      <w:pPr>
+        <w:numPr>
+          <w:ilvl w:val="1"/>
+          <w:numId w:val="5"/>
+        </w:numPr>
+        <w:spacing w:before="100" w:beforeAutospacing="1" w:after="100" w:afterAutospacing="1" w:line="240" w:lineRule="auto"/>
+        <w:rPr>
+          <w:rFonts w:eastAsia="Times New Roman" w:cstheme="minorHAnsi"/>
+          <w:color w:val="111111"/>
+          <w:kern w:val="0"/>
+          <w:sz w:val="24"/>
+          <w:szCs w:val="24"/>
+          <w14:ligatures w14:val="none"/>
+        </w:rPr>
+      </w:pPr>
+      <w:r>
+        <w:rPr>
+          <w:rFonts w:eastAsia="Times New Roman" w:cstheme="minorHAnsi"/>
+          <w:color w:val="111111"/>
+          <w:kern w:val="0"/>
+          <w:sz w:val="24"/>
+          <w:szCs w:val="24"/>
+          <w14:ligatures w14:val="none"/>
+        </w:rPr>
+        <w:t>Expected Result: The shape and design of the end cap match the product specification.</w:t>
+      </w:r>
+    </w:p>
+    <w:p>
+      <w:pPr>
+        <w:spacing w:before="100" w:beforeAutospacing="1" w:after="100" w:afterAutospacing="1" w:line="240" w:lineRule="auto"/>
+        <w:ind w:left="1440"/>
+        <w:rPr>
+          <w:rFonts w:eastAsia="Times New Roman" w:cstheme="minorHAnsi"/>
+          <w:color w:val="111111"/>
+          <w:kern w:val="0"/>
+          <w:sz w:val="24"/>
+          <w:szCs w:val="24"/>
+          <w14:ligatures w14:val="none"/>
+        </w:rPr>
+      </w:pPr>
     </w:p>
     <w:p>
       <w:pPr>
@@ -1603,106 +1720,93 @@
           <w:szCs w:val="24"/>
           <w14:ligatures w14:val="none"/>
         </w:rPr>
-        <w:t>Test Case 8: Examine End Cap Shape (if any)</w:t>
-      </w:r>
-    </w:p>
-    <w:p>
-      <w:pPr>
-        <w:numPr>
-          <w:ilvl w:val="1"/>
-          <w:numId w:val="5"/>
-        </w:numPr>
-        <w:spacing w:before="100" w:beforeAutospacing="1" w:after="100" w:afterAutospacing="1" w:line="240" w:lineRule="auto"/>
-        <w:rPr>
-          <w:rFonts w:eastAsia="Times New Roman" w:cstheme="minorHAnsi"/>
-          <w:color w:val="111111"/>
-          <w:kern w:val="0"/>
-          <w:sz w:val="24"/>
-          <w:szCs w:val="24"/>
-          <w14:ligatures w14:val="none"/>
-        </w:rPr>
-      </w:pPr>
-      <w:r>
-        <w:rPr>
-          <w:rFonts w:eastAsia="Times New Roman" w:cstheme="minorHAnsi"/>
-          <w:color w:val="111111"/>
-          <w:kern w:val="0"/>
-          <w:sz w:val="24"/>
-          <w:szCs w:val="24"/>
-          <w14:ligatures w14:val="none"/>
-        </w:rPr>
-        <w:t>Description: Inspect the shape and design of the end cap (bottom) of the water bottle, ensuring it aligns with the product description.</w:t>
-      </w:r>
-    </w:p>
-    <w:p>
-      <w:pPr>
-        <w:numPr>
-          <w:ilvl w:val="1"/>
-          <w:numId w:val="5"/>
-        </w:numPr>
-        <w:spacing w:before="100" w:beforeAutospacing="1" w:after="100" w:afterAutospacing="1" w:line="240" w:lineRule="auto"/>
-        <w:rPr>
-          <w:rFonts w:eastAsia="Times New Roman" w:cstheme="minorHAnsi"/>
-          <w:color w:val="111111"/>
-          <w:kern w:val="0"/>
-          <w:sz w:val="24"/>
-          <w:szCs w:val="24"/>
-          <w14:ligatures w14:val="none"/>
-        </w:rPr>
-      </w:pPr>
-      <w:r>
-        <w:rPr>
-          <w:rFonts w:eastAsia="Times New Roman" w:cstheme="minorHAnsi"/>
-          <w:color w:val="111111"/>
-          <w:kern w:val="0"/>
-          <w:sz w:val="24"/>
-          <w:szCs w:val="24"/>
-          <w14:ligatures w14:val="none"/>
-        </w:rPr>
-        <w:t>Steps: Visually inspect the end cap of the bottle.</w:t>
-      </w:r>
-    </w:p>
-    <w:p>
-      <w:pPr>
-        <w:numPr>
-          <w:ilvl w:val="1"/>
-          <w:numId w:val="5"/>
-        </w:numPr>
-        <w:spacing w:before="100" w:beforeAutospacing="1" w:after="100" w:afterAutospacing="1" w:line="240" w:lineRule="auto"/>
-        <w:rPr>
-          <w:rFonts w:eastAsia="Times New Roman" w:cstheme="minorHAnsi"/>
-          <w:color w:val="111111"/>
-          <w:kern w:val="0"/>
-          <w:sz w:val="24"/>
-          <w:szCs w:val="24"/>
-          <w14:ligatures w14:val="none"/>
-        </w:rPr>
-      </w:pPr>
-      <w:r>
-        <w:rPr>
-          <w:rFonts w:eastAsia="Times New Roman" w:cstheme="minorHAnsi"/>
-          <w:color w:val="111111"/>
-          <w:kern w:val="0"/>
-          <w:sz w:val="24"/>
-          <w:szCs w:val="24"/>
-          <w14:ligatures w14:val="none"/>
-        </w:rPr>
-        <w:t>Expected Result: The shape and design of the end cap match the product specification.</w:t>
-      </w:r>
-    </w:p>
-    <w:p>
-      <w:pPr>
-        <w:spacing w:before="100" w:beforeAutospacing="1" w:after="100" w:afterAutospacing="1" w:line="240" w:lineRule="auto"/>
-        <w:ind w:left="1440"/>
-        <w:rPr>
-          <w:rFonts w:eastAsia="Times New Roman" w:cstheme="minorHAnsi"/>
-          <w:color w:val="111111"/>
-          <w:kern w:val="0"/>
-          <w:sz w:val="24"/>
-          <w:szCs w:val="24"/>
-          <w14:ligatures w14:val="none"/>
-        </w:rPr>
-      </w:pPr>
+        <w:lastRenderedPageBreak/>
+        <w:t>Test Case 9: Check Water Bottle Weight</w:t>
+      </w:r>
+    </w:p>
+    <w:p>
+      <w:pPr>
+        <w:numPr>
+          <w:ilvl w:val="1"/>
+          <w:numId w:val="5"/>
+        </w:numPr>
+        <w:spacing w:before="100" w:beforeAutospacing="1" w:after="100" w:afterAutospacing="1" w:line="240" w:lineRule="auto"/>
+        <w:rPr>
+          <w:rFonts w:eastAsia="Times New Roman" w:cstheme="minorHAnsi"/>
+          <w:color w:val="111111"/>
+          <w:kern w:val="0"/>
+          <w:sz w:val="24"/>
+          <w:szCs w:val="24"/>
+          <w14:ligatures w14:val="none"/>
+        </w:rPr>
+      </w:pPr>
+      <w:r>
+        <w:rPr>
+          <w:rFonts w:eastAsia="Times New Roman" w:cstheme="minorHAnsi"/>
+          <w:color w:val="111111"/>
+          <w:kern w:val="0"/>
+          <w:sz w:val="24"/>
+          <w:szCs w:val="24"/>
+          <w14:ligatures w14:val="none"/>
+        </w:rPr>
+        <w:t>Description: Weigh the water bottle to verify that it matches the specified weight or falls within an acceptable tolerance range.</w:t>
+      </w:r>
+    </w:p>
+    <w:p>
+      <w:pPr>
+        <w:numPr>
+          <w:ilvl w:val="1"/>
+          <w:numId w:val="5"/>
+        </w:numPr>
+        <w:spacing w:before="100" w:beforeAutospacing="1" w:after="100" w:afterAutospacing="1" w:line="240" w:lineRule="auto"/>
+        <w:rPr>
+          <w:rFonts w:eastAsia="Times New Roman" w:cstheme="minorHAnsi"/>
+          <w:color w:val="111111"/>
+          <w:kern w:val="0"/>
+          <w:sz w:val="24"/>
+          <w:szCs w:val="24"/>
+          <w14:ligatures w14:val="none"/>
+        </w:rPr>
+      </w:pPr>
+      <w:r>
+        <w:rPr>
+          <w:rFonts w:eastAsia="Times New Roman" w:cstheme="minorHAnsi"/>
+          <w:color w:val="111111"/>
+          <w:kern w:val="0"/>
+          <w:sz w:val="24"/>
+          <w:szCs w:val="24"/>
+          <w14:ligatures w14:val="none"/>
+        </w:rPr>
+        <w:t>Steps: Use a weighing scale to measure the weight of the bottle.</w:t>
+      </w:r>
+    </w:p>
+    <w:p>
+      <w:pPr>
+        <w:numPr>
+          <w:ilvl w:val="1"/>
+          <w:numId w:val="5"/>
+        </w:numPr>
+        <w:spacing w:before="100" w:beforeAutospacing="1" w:after="100" w:afterAutospacing="1" w:line="240" w:lineRule="auto"/>
+        <w:rPr>
+          <w:rFonts w:eastAsia="Times New Roman" w:cstheme="minorHAnsi"/>
+          <w:color w:val="111111"/>
+          <w:kern w:val="0"/>
+          <w:sz w:val="24"/>
+          <w:szCs w:val="24"/>
+          <w14:ligatures w14:val="none"/>
+        </w:rPr>
+      </w:pPr>
+      <w:r>
+        <w:rPr>
+          <w:rFonts w:eastAsia="Times New Roman" w:cstheme="minorHAnsi"/>
+          <w:color w:val="111111"/>
+          <w:kern w:val="0"/>
+          <w:sz w:val="24"/>
+          <w:szCs w:val="24"/>
+          <w14:ligatures w14:val="none"/>
+        </w:rPr>
+        <w:t>Expected Result: The weight of the bottle matches or is within an acceptable range of the product specification.</w:t>
+      </w:r>
     </w:p>
     <w:p>
       <w:pPr>
@@ -1731,91 +1835,91 @@
           <w:szCs w:val="24"/>
           <w14:ligatures w14:val="none"/>
         </w:rPr>
-        <w:t>Test Case 9: Check Water Bottle Weight</w:t>
-      </w:r>
-    </w:p>
-    <w:p>
-      <w:pPr>
-        <w:numPr>
-          <w:ilvl w:val="1"/>
-          <w:numId w:val="5"/>
-        </w:numPr>
-        <w:spacing w:before="100" w:beforeAutospacing="1" w:after="100" w:afterAutospacing="1" w:line="240" w:lineRule="auto"/>
-        <w:rPr>
-          <w:rFonts w:eastAsia="Times New Roman" w:cstheme="minorHAnsi"/>
-          <w:color w:val="111111"/>
-          <w:kern w:val="0"/>
-          <w:sz w:val="24"/>
-          <w:szCs w:val="24"/>
-          <w14:ligatures w14:val="none"/>
-        </w:rPr>
-      </w:pPr>
-      <w:r>
-        <w:rPr>
-          <w:rFonts w:eastAsia="Times New Roman" w:cstheme="minorHAnsi"/>
-          <w:color w:val="111111"/>
-          <w:kern w:val="0"/>
-          <w:sz w:val="24"/>
-          <w:szCs w:val="24"/>
-          <w14:ligatures w14:val="none"/>
-        </w:rPr>
-        <w:t>Description: Weigh the water bottle to verify that it matches the specified weight or falls within an acceptable tolerance range.</w:t>
-      </w:r>
-    </w:p>
-    <w:p>
-      <w:pPr>
-        <w:numPr>
-          <w:ilvl w:val="1"/>
-          <w:numId w:val="5"/>
-        </w:numPr>
-        <w:spacing w:before="100" w:beforeAutospacing="1" w:after="100" w:afterAutospacing="1" w:line="240" w:lineRule="auto"/>
-        <w:rPr>
-          <w:rFonts w:eastAsia="Times New Roman" w:cstheme="minorHAnsi"/>
-          <w:color w:val="111111"/>
-          <w:kern w:val="0"/>
-          <w:sz w:val="24"/>
-          <w:szCs w:val="24"/>
-          <w14:ligatures w14:val="none"/>
-        </w:rPr>
-      </w:pPr>
-      <w:r>
-        <w:rPr>
-          <w:rFonts w:eastAsia="Times New Roman" w:cstheme="minorHAnsi"/>
-          <w:color w:val="111111"/>
-          <w:kern w:val="0"/>
-          <w:sz w:val="24"/>
-          <w:szCs w:val="24"/>
-          <w14:ligatures w14:val="none"/>
-        </w:rPr>
-        <w:t>Steps: Use a weighing scale to measure the weight of the bottle.</w:t>
-      </w:r>
-    </w:p>
-    <w:p>
-      <w:pPr>
-        <w:numPr>
-          <w:ilvl w:val="1"/>
-          <w:numId w:val="5"/>
-        </w:numPr>
-        <w:spacing w:before="100" w:beforeAutospacing="1" w:after="100" w:afterAutospacing="1" w:line="240" w:lineRule="auto"/>
-        <w:rPr>
-          <w:rFonts w:eastAsia="Times New Roman" w:cstheme="minorHAnsi"/>
-          <w:color w:val="111111"/>
-          <w:kern w:val="0"/>
-          <w:sz w:val="24"/>
-          <w:szCs w:val="24"/>
-          <w14:ligatures w14:val="none"/>
-        </w:rPr>
-      </w:pPr>
-      <w:r>
-        <w:rPr>
-          <w:rFonts w:eastAsia="Times New Roman" w:cstheme="minorHAnsi"/>
-          <w:color w:val="111111"/>
-          <w:kern w:val="0"/>
-          <w:sz w:val="24"/>
-          <w:szCs w:val="24"/>
-          <w14:ligatures w14:val="none"/>
-        </w:rPr>
-        <w:t>Expected Result: The weight of the bottle matches or is within an acceptable range of the product specification.</w:t>
+        <w:t>Test Case 10: Check Material</w:t>
+      </w:r>
+    </w:p>
+    <w:p>
+      <w:pPr>
+        <w:numPr>
+          <w:ilvl w:val="1"/>
+          <w:numId w:val="5"/>
+        </w:numPr>
+        <w:spacing w:before="100" w:beforeAutospacing="1" w:after="100" w:afterAutospacing="1" w:line="240" w:lineRule="auto"/>
+        <w:rPr>
+          <w:rFonts w:eastAsia="Times New Roman" w:cstheme="minorHAnsi"/>
+          <w:color w:val="111111"/>
+          <w:kern w:val="0"/>
+          <w:sz w:val="24"/>
+          <w:szCs w:val="24"/>
+          <w14:ligatures w14:val="none"/>
+        </w:rPr>
+      </w:pPr>
+      <w:r>
+        <w:rPr>
+          <w:rFonts w:eastAsia="Times New Roman" w:cstheme="minorHAnsi"/>
+          <w:color w:val="111111"/>
+          <w:kern w:val="0"/>
+          <w:sz w:val="24"/>
+          <w:szCs w:val="24"/>
+          <w14:ligatures w14:val="none"/>
+        </w:rPr>
+        <w:t>Description: Verify that the water bottle is made of a specified material (e.g., plastic, glass, stainless steel). Also, check is it safe for health.</w:t>
+      </w:r>
+    </w:p>
+    <w:p>
+      <w:pPr>
+        <w:numPr>
+          <w:ilvl w:val="1"/>
+          <w:numId w:val="5"/>
+        </w:numPr>
+        <w:spacing w:before="100" w:beforeAutospacing="1" w:after="100" w:afterAutospacing="1" w:line="240" w:lineRule="auto"/>
+        <w:rPr>
+          <w:rFonts w:eastAsia="Times New Roman" w:cstheme="minorHAnsi"/>
+          <w:color w:val="111111"/>
+          <w:kern w:val="0"/>
+          <w:sz w:val="24"/>
+          <w:szCs w:val="24"/>
+          <w14:ligatures w14:val="none"/>
+        </w:rPr>
+      </w:pPr>
+      <w:r>
+        <w:rPr>
+          <w:rFonts w:eastAsia="Times New Roman" w:cstheme="minorHAnsi"/>
+          <w:color w:val="111111"/>
+          <w:kern w:val="0"/>
+          <w:sz w:val="24"/>
+          <w:szCs w:val="24"/>
+          <w14:ligatures w14:val="none"/>
+        </w:rPr>
+        <w:t>Steps: Visually inspect and feel material texture</w:t>
+      </w:r>
+    </w:p>
+    <w:p>
+      <w:pPr>
+        <w:numPr>
+          <w:ilvl w:val="1"/>
+          <w:numId w:val="5"/>
+        </w:numPr>
+        <w:spacing w:before="100" w:beforeAutospacing="1" w:after="100" w:afterAutospacing="1" w:line="240" w:lineRule="auto"/>
+        <w:rPr>
+          <w:rFonts w:eastAsia="Times New Roman" w:cstheme="minorHAnsi"/>
+          <w:color w:val="111111"/>
+          <w:kern w:val="0"/>
+          <w:sz w:val="24"/>
+          <w:szCs w:val="24"/>
+          <w14:ligatures w14:val="none"/>
+        </w:rPr>
+      </w:pPr>
+      <w:r>
+        <w:rPr>
+          <w:rFonts w:eastAsia="Times New Roman" w:cstheme="minorHAnsi"/>
+          <w:color w:val="111111"/>
+          <w:kern w:val="0"/>
+          <w:sz w:val="24"/>
+          <w:szCs w:val="24"/>
+          <w14:ligatures w14:val="none"/>
+        </w:rPr>
+        <w:t>Expected Result: The material should match with product specification.</w:t>
       </w:r>
     </w:p>
     <w:p>
@@ -1845,91 +1949,109 @@
           <w:szCs w:val="24"/>
           <w14:ligatures w14:val="none"/>
         </w:rPr>
-        <w:t>Test Case 10: Check Material</w:t>
-      </w:r>
-    </w:p>
-    <w:p>
-      <w:pPr>
-        <w:numPr>
-          <w:ilvl w:val="1"/>
-          <w:numId w:val="5"/>
-        </w:numPr>
-        <w:spacing w:before="100" w:beforeAutospacing="1" w:after="100" w:afterAutospacing="1" w:line="240" w:lineRule="auto"/>
-        <w:rPr>
-          <w:rFonts w:eastAsia="Times New Roman" w:cstheme="minorHAnsi"/>
-          <w:color w:val="111111"/>
-          <w:kern w:val="0"/>
-          <w:sz w:val="24"/>
-          <w:szCs w:val="24"/>
-          <w14:ligatures w14:val="none"/>
-        </w:rPr>
-      </w:pPr>
-      <w:r>
-        <w:rPr>
-          <w:rFonts w:eastAsia="Times New Roman" w:cstheme="minorHAnsi"/>
-          <w:color w:val="111111"/>
-          <w:kern w:val="0"/>
-          <w:sz w:val="24"/>
-          <w:szCs w:val="24"/>
-          <w14:ligatures w14:val="none"/>
-        </w:rPr>
-        <w:t>Description: Verify that the water bottle is made of a specified material (e.g., plastic, glass, stainless steel). Also, check is it safe for health.</w:t>
-      </w:r>
-    </w:p>
-    <w:p>
-      <w:pPr>
-        <w:numPr>
-          <w:ilvl w:val="1"/>
-          <w:numId w:val="5"/>
-        </w:numPr>
-        <w:spacing w:before="100" w:beforeAutospacing="1" w:after="100" w:afterAutospacing="1" w:line="240" w:lineRule="auto"/>
-        <w:rPr>
-          <w:rFonts w:eastAsia="Times New Roman" w:cstheme="minorHAnsi"/>
-          <w:color w:val="111111"/>
-          <w:kern w:val="0"/>
-          <w:sz w:val="24"/>
-          <w:szCs w:val="24"/>
-          <w14:ligatures w14:val="none"/>
-        </w:rPr>
-      </w:pPr>
-      <w:r>
-        <w:rPr>
-          <w:rFonts w:eastAsia="Times New Roman" w:cstheme="minorHAnsi"/>
-          <w:color w:val="111111"/>
-          <w:kern w:val="0"/>
-          <w:sz w:val="24"/>
-          <w:szCs w:val="24"/>
-          <w14:ligatures w14:val="none"/>
-        </w:rPr>
-        <w:t>Steps: Visually inspect and feel material texture</w:t>
-      </w:r>
-    </w:p>
-    <w:p>
-      <w:pPr>
-        <w:numPr>
-          <w:ilvl w:val="1"/>
-          <w:numId w:val="5"/>
-        </w:numPr>
-        <w:spacing w:before="100" w:beforeAutospacing="1" w:after="100" w:afterAutospacing="1" w:line="240" w:lineRule="auto"/>
-        <w:rPr>
-          <w:rFonts w:eastAsia="Times New Roman" w:cstheme="minorHAnsi"/>
-          <w:color w:val="111111"/>
-          <w:kern w:val="0"/>
-          <w:sz w:val="24"/>
-          <w:szCs w:val="24"/>
-          <w14:ligatures w14:val="none"/>
-        </w:rPr>
-      </w:pPr>
-      <w:r>
-        <w:rPr>
-          <w:rFonts w:eastAsia="Times New Roman" w:cstheme="minorHAnsi"/>
-          <w:color w:val="111111"/>
-          <w:kern w:val="0"/>
-          <w:sz w:val="24"/>
-          <w:szCs w:val="24"/>
-          <w14:ligatures w14:val="none"/>
-        </w:rPr>
-        <w:t>Expected Result: The material should match with product specification.</w:t>
+        <w:t>Test Case 11: Check Leak-proof</w:t>
+      </w:r>
+    </w:p>
+    <w:p>
+      <w:pPr>
+        <w:numPr>
+          <w:ilvl w:val="1"/>
+          <w:numId w:val="5"/>
+        </w:numPr>
+        <w:spacing w:before="100" w:beforeAutospacing="1" w:after="100" w:afterAutospacing="1" w:line="240" w:lineRule="auto"/>
+        <w:rPr>
+          <w:rFonts w:eastAsia="Times New Roman" w:cstheme="minorHAnsi"/>
+          <w:color w:val="111111"/>
+          <w:kern w:val="0"/>
+          <w:sz w:val="24"/>
+          <w:szCs w:val="24"/>
+          <w14:ligatures w14:val="none"/>
+        </w:rPr>
+      </w:pPr>
+      <w:r>
+        <w:rPr>
+          <w:rFonts w:eastAsia="Times New Roman" w:cstheme="minorHAnsi"/>
+          <w:color w:val="111111"/>
+          <w:kern w:val="0"/>
+          <w:sz w:val="24"/>
+          <w:szCs w:val="24"/>
+          <w14:ligatures w14:val="none"/>
+        </w:rPr>
+        <w:t>Description: Verify that when filled with water and closed properly, no leakage occurs.</w:t>
+      </w:r>
+    </w:p>
+    <w:p>
+      <w:pPr>
+        <w:numPr>
+          <w:ilvl w:val="1"/>
+          <w:numId w:val="5"/>
+        </w:numPr>
+        <w:spacing w:before="100" w:beforeAutospacing="1" w:after="100" w:afterAutospacing="1" w:line="240" w:lineRule="auto"/>
+        <w:rPr>
+          <w:rFonts w:eastAsia="Times New Roman" w:cstheme="minorHAnsi"/>
+          <w:color w:val="111111"/>
+          <w:kern w:val="0"/>
+          <w:sz w:val="24"/>
+          <w:szCs w:val="24"/>
+          <w14:ligatures w14:val="none"/>
+        </w:rPr>
+      </w:pPr>
+      <w:r>
+        <w:rPr>
+          <w:rFonts w:eastAsia="Times New Roman" w:cstheme="minorHAnsi"/>
+          <w:color w:val="111111"/>
+          <w:kern w:val="0"/>
+          <w:sz w:val="24"/>
+          <w:szCs w:val="24"/>
+          <w14:ligatures w14:val="none"/>
+        </w:rPr>
+        <w:t xml:space="preserve">Steps: </w:t>
+      </w:r>
+      <w:r>
+        <w:rPr>
+          <w:rFonts w:cstheme="minorHAnsi"/>
+          <w:color w:val="111111"/>
+          <w:sz w:val="24"/>
+          <w:szCs w:val="24"/>
+        </w:rPr>
+        <w:t>Fill the bottle with water, close it, and then turn it upside down or shake it.</w:t>
+      </w:r>
+    </w:p>
+    <w:p>
+      <w:pPr>
+        <w:numPr>
+          <w:ilvl w:val="1"/>
+          <w:numId w:val="5"/>
+        </w:numPr>
+        <w:spacing w:before="100" w:beforeAutospacing="1" w:after="100" w:afterAutospacing="1" w:line="240" w:lineRule="auto"/>
+        <w:rPr>
+          <w:rFonts w:eastAsia="Times New Roman" w:cstheme="minorHAnsi"/>
+          <w:color w:val="111111"/>
+          <w:kern w:val="0"/>
+          <w:sz w:val="24"/>
+          <w:szCs w:val="24"/>
+          <w14:ligatures w14:val="none"/>
+        </w:rPr>
+      </w:pPr>
+      <w:r>
+        <w:rPr>
+          <w:rFonts w:eastAsia="Times New Roman" w:cstheme="minorHAnsi"/>
+          <w:color w:val="111111"/>
+          <w:kern w:val="0"/>
+          <w:sz w:val="24"/>
+          <w:szCs w:val="24"/>
+          <w14:ligatures w14:val="none"/>
+        </w:rPr>
+        <w:t xml:space="preserve">Expected Result: </w:t>
+      </w:r>
+      <w:r>
+        <w:rPr>
+          <w:rFonts w:cstheme="minorHAnsi"/>
+          <w:color w:val="111111"/>
+          <w:sz w:val="24"/>
+          <w:szCs w:val="24"/>
+        </w:rPr>
+        <w:t>No water should leak from the bottle.</w:t>
       </w:r>
     </w:p>
     <w:p>
@@ -1959,109 +2081,91 @@
           <w:szCs w:val="24"/>
           <w14:ligatures w14:val="none"/>
         </w:rPr>
-        <w:t>Test Case 11: Check Leak-proof</w:t>
-      </w:r>
-    </w:p>
-    <w:p>
-      <w:pPr>
-        <w:numPr>
-          <w:ilvl w:val="1"/>
-          <w:numId w:val="5"/>
-        </w:numPr>
-        <w:spacing w:before="100" w:beforeAutospacing="1" w:after="100" w:afterAutospacing="1" w:line="240" w:lineRule="auto"/>
-        <w:rPr>
-          <w:rFonts w:eastAsia="Times New Roman" w:cstheme="minorHAnsi"/>
-          <w:color w:val="111111"/>
-          <w:kern w:val="0"/>
-          <w:sz w:val="24"/>
-          <w:szCs w:val="24"/>
-          <w14:ligatures w14:val="none"/>
-        </w:rPr>
-      </w:pPr>
-      <w:r>
-        <w:rPr>
-          <w:rFonts w:eastAsia="Times New Roman" w:cstheme="minorHAnsi"/>
-          <w:color w:val="111111"/>
-          <w:kern w:val="0"/>
-          <w:sz w:val="24"/>
-          <w:szCs w:val="24"/>
-          <w14:ligatures w14:val="none"/>
-        </w:rPr>
-        <w:t>Description: Verify that when filled with water and closed properly, no leakage occurs.</w:t>
-      </w:r>
-    </w:p>
-    <w:p>
-      <w:pPr>
-        <w:numPr>
-          <w:ilvl w:val="1"/>
-          <w:numId w:val="5"/>
-        </w:numPr>
-        <w:spacing w:before="100" w:beforeAutospacing="1" w:after="100" w:afterAutospacing="1" w:line="240" w:lineRule="auto"/>
-        <w:rPr>
-          <w:rFonts w:eastAsia="Times New Roman" w:cstheme="minorHAnsi"/>
-          <w:color w:val="111111"/>
-          <w:kern w:val="0"/>
-          <w:sz w:val="24"/>
-          <w:szCs w:val="24"/>
-          <w14:ligatures w14:val="none"/>
-        </w:rPr>
-      </w:pPr>
-      <w:r>
-        <w:rPr>
-          <w:rFonts w:eastAsia="Times New Roman" w:cstheme="minorHAnsi"/>
-          <w:color w:val="111111"/>
-          <w:kern w:val="0"/>
-          <w:sz w:val="24"/>
-          <w:szCs w:val="24"/>
-          <w14:ligatures w14:val="none"/>
-        </w:rPr>
-        <w:t xml:space="preserve">Steps: </w:t>
-      </w:r>
-      <w:r>
-        <w:rPr>
-          <w:rFonts w:cstheme="minorHAnsi"/>
-          <w:color w:val="111111"/>
-          <w:sz w:val="24"/>
-          <w:szCs w:val="24"/>
-        </w:rPr>
-        <w:t>Fill the bottle with water, close it, and then turn it upside down or shake it.</w:t>
-      </w:r>
-    </w:p>
-    <w:p>
-      <w:pPr>
-        <w:numPr>
-          <w:ilvl w:val="1"/>
-          <w:numId w:val="5"/>
-        </w:numPr>
-        <w:spacing w:before="100" w:beforeAutospacing="1" w:after="100" w:afterAutospacing="1" w:line="240" w:lineRule="auto"/>
-        <w:rPr>
-          <w:rFonts w:eastAsia="Times New Roman" w:cstheme="minorHAnsi"/>
-          <w:color w:val="111111"/>
-          <w:kern w:val="0"/>
-          <w:sz w:val="24"/>
-          <w:szCs w:val="24"/>
-          <w14:ligatures w14:val="none"/>
-        </w:rPr>
-      </w:pPr>
-      <w:r>
-        <w:rPr>
-          <w:rFonts w:eastAsia="Times New Roman" w:cstheme="minorHAnsi"/>
-          <w:color w:val="111111"/>
-          <w:kern w:val="0"/>
-          <w:sz w:val="24"/>
-          <w:szCs w:val="24"/>
-          <w14:ligatures w14:val="none"/>
-        </w:rPr>
-        <w:t xml:space="preserve">Expected Result: </w:t>
-      </w:r>
-      <w:r>
-        <w:rPr>
-          <w:rFonts w:cstheme="minorHAnsi"/>
-          <w:color w:val="111111"/>
-          <w:sz w:val="24"/>
-          <w:szCs w:val="24"/>
-        </w:rPr>
-        <w:t>No water should leak from the bottle.</w:t>
+        <w:t>Test Case 12: Leak Resistance Under Pressure</w:t>
+      </w:r>
+    </w:p>
+    <w:p>
+      <w:pPr>
+        <w:numPr>
+          <w:ilvl w:val="1"/>
+          <w:numId w:val="5"/>
+        </w:numPr>
+        <w:spacing w:before="100" w:beforeAutospacing="1" w:after="100" w:afterAutospacing="1" w:line="240" w:lineRule="auto"/>
+        <w:rPr>
+          <w:rFonts w:eastAsia="Times New Roman" w:cstheme="minorHAnsi"/>
+          <w:color w:val="111111"/>
+          <w:kern w:val="0"/>
+          <w:sz w:val="24"/>
+          <w:szCs w:val="24"/>
+          <w14:ligatures w14:val="none"/>
+        </w:rPr>
+      </w:pPr>
+      <w:r>
+        <w:rPr>
+          <w:rFonts w:eastAsia="Times New Roman" w:cstheme="minorHAnsi"/>
+          <w:color w:val="111111"/>
+          <w:kern w:val="0"/>
+          <w:sz w:val="24"/>
+          <w:szCs w:val="24"/>
+          <w14:ligatures w14:val="none"/>
+        </w:rPr>
+        <w:t>Description: Apply external pressure to the filled bottle and check for any signs of leakage.</w:t>
+      </w:r>
+    </w:p>
+    <w:p>
+      <w:pPr>
+        <w:numPr>
+          <w:ilvl w:val="1"/>
+          <w:numId w:val="5"/>
+        </w:numPr>
+        <w:spacing w:before="100" w:beforeAutospacing="1" w:after="100" w:afterAutospacing="1" w:line="240" w:lineRule="auto"/>
+        <w:rPr>
+          <w:rFonts w:eastAsia="Times New Roman" w:cstheme="minorHAnsi"/>
+          <w:color w:val="111111"/>
+          <w:kern w:val="0"/>
+          <w:sz w:val="24"/>
+          <w:szCs w:val="24"/>
+          <w14:ligatures w14:val="none"/>
+        </w:rPr>
+      </w:pPr>
+      <w:r>
+        <w:rPr>
+          <w:rFonts w:eastAsia="Times New Roman" w:cstheme="minorHAnsi"/>
+          <w:color w:val="111111"/>
+          <w:kern w:val="0"/>
+          <w:sz w:val="24"/>
+          <w:szCs w:val="24"/>
+          <w14:ligatures w14:val="none"/>
+        </w:rPr>
+        <w:t>Steps: Fill the bottle with water, close it, and apply external pressure.</w:t>
+      </w:r>
+    </w:p>
+    <w:p>
+      <w:pPr>
+        <w:numPr>
+          <w:ilvl w:val="1"/>
+          <w:numId w:val="5"/>
+        </w:numPr>
+        <w:spacing w:before="100" w:beforeAutospacing="1" w:after="100" w:afterAutospacing="1" w:line="240" w:lineRule="auto"/>
+        <w:rPr>
+          <w:rFonts w:eastAsia="Times New Roman" w:cstheme="minorHAnsi"/>
+          <w:color w:val="111111"/>
+          <w:kern w:val="0"/>
+          <w:sz w:val="24"/>
+          <w:szCs w:val="24"/>
+          <w14:ligatures w14:val="none"/>
+        </w:rPr>
+      </w:pPr>
+      <w:r>
+        <w:rPr>
+          <w:rFonts w:eastAsia="Times New Roman" w:cstheme="minorHAnsi"/>
+          <w:color w:val="111111"/>
+          <w:kern w:val="0"/>
+          <w:sz w:val="24"/>
+          <w:szCs w:val="24"/>
+          <w14:ligatures w14:val="none"/>
+        </w:rPr>
+        <w:t>Expected Result: No water should leak from the bottle when pressure is applied.</w:t>
       </w:r>
     </w:p>
     <w:p>
@@ -2091,109 +2195,8 @@
           <w:szCs w:val="24"/>
           <w14:ligatures w14:val="none"/>
         </w:rPr>
-        <w:t>Test Case 12: Leak Resistance Under Pressure</w:t>
-      </w:r>
-    </w:p>
-    <w:p>
-      <w:pPr>
-        <w:numPr>
-          <w:ilvl w:val="1"/>
-          <w:numId w:val="5"/>
-        </w:numPr>
-        <w:spacing w:before="100" w:beforeAutospacing="1" w:after="100" w:afterAutospacing="1" w:line="240" w:lineRule="auto"/>
-        <w:rPr>
-          <w:rFonts w:eastAsia="Times New Roman" w:cstheme="minorHAnsi"/>
-          <w:color w:val="111111"/>
-          <w:kern w:val="0"/>
-          <w:sz w:val="24"/>
-          <w:szCs w:val="24"/>
-          <w14:ligatures w14:val="none"/>
-        </w:rPr>
-      </w:pPr>
-      <w:r>
-        <w:rPr>
-          <w:rFonts w:eastAsia="Times New Roman" w:cstheme="minorHAnsi"/>
-          <w:color w:val="111111"/>
-          <w:kern w:val="0"/>
-          <w:sz w:val="24"/>
-          <w:szCs w:val="24"/>
-          <w14:ligatures w14:val="none"/>
-        </w:rPr>
-        <w:t>Description: Apply external pressure to the filled bottle and check for any signs of leakage.</w:t>
-      </w:r>
-    </w:p>
-    <w:p>
-      <w:pPr>
-        <w:numPr>
-          <w:ilvl w:val="1"/>
-          <w:numId w:val="5"/>
-        </w:numPr>
-        <w:spacing w:before="100" w:beforeAutospacing="1" w:after="100" w:afterAutospacing="1" w:line="240" w:lineRule="auto"/>
-        <w:rPr>
-          <w:rFonts w:eastAsia="Times New Roman" w:cstheme="minorHAnsi"/>
-          <w:color w:val="111111"/>
-          <w:kern w:val="0"/>
-          <w:sz w:val="24"/>
-          <w:szCs w:val="24"/>
-          <w14:ligatures w14:val="none"/>
-        </w:rPr>
-      </w:pPr>
-      <w:r>
-        <w:rPr>
-          <w:rFonts w:eastAsia="Times New Roman" w:cstheme="minorHAnsi"/>
-          <w:color w:val="111111"/>
-          <w:kern w:val="0"/>
-          <w:sz w:val="24"/>
-          <w:szCs w:val="24"/>
-          <w14:ligatures w14:val="none"/>
-        </w:rPr>
-        <w:t>Steps: Fill the bottle with water, close it, and apply external pressure.</w:t>
-      </w:r>
-    </w:p>
-    <w:p>
-      <w:pPr>
-        <w:numPr>
-          <w:ilvl w:val="1"/>
-          <w:numId w:val="5"/>
-        </w:numPr>
-        <w:spacing w:before="100" w:beforeAutospacing="1" w:after="100" w:afterAutospacing="1" w:line="240" w:lineRule="auto"/>
-        <w:rPr>
-          <w:rFonts w:eastAsia="Times New Roman" w:cstheme="minorHAnsi"/>
-          <w:color w:val="111111"/>
-          <w:kern w:val="0"/>
-          <w:sz w:val="24"/>
-          <w:szCs w:val="24"/>
-          <w14:ligatures w14:val="none"/>
-        </w:rPr>
-      </w:pPr>
-      <w:r>
-        <w:rPr>
-          <w:rFonts w:eastAsia="Times New Roman" w:cstheme="minorHAnsi"/>
-          <w:color w:val="111111"/>
-          <w:kern w:val="0"/>
-          <w:sz w:val="24"/>
-          <w:szCs w:val="24"/>
-          <w14:ligatures w14:val="none"/>
-        </w:rPr>
-        <w:t>Expected Result: No water should leak from the bottle when pressure is applied.</w:t>
-      </w:r>
-    </w:p>
-    <w:p>
-      <w:pPr>
-        <w:numPr>
-          <w:ilvl w:val="0"/>
-          <w:numId w:val="5"/>
-        </w:numPr>
-        <w:spacing w:after="0" w:line="240" w:lineRule="auto"/>
-        <w:rPr>
-          <w:rFonts w:eastAsia="Times New Roman" w:cstheme="minorHAnsi"/>
-          <w:color w:val="111111"/>
-          <w:kern w:val="0"/>
-          <w:sz w:val="24"/>
-          <w:szCs w:val="24"/>
-          <w14:ligatures w14:val="none"/>
-        </w:rPr>
-      </w:pPr>
+        <w:t>Test Case 13: Check Lid</w:t>
+      </w:r>
       <w:r>
         <w:rPr>
           <w:rFonts w:eastAsia="Times New Roman" w:cstheme="minorHAnsi"/>
@@ -2205,7 +2208,7 @@
           <w:szCs w:val="24"/>
           <w14:ligatures w14:val="none"/>
         </w:rPr>
-        <w:t>Test Case 13: Check Lid</w:t>
+        <w:t xml:space="preserve"> or Cap</w:t>
       </w:r>
       <w:r>
         <w:rPr>
@@ -2218,8 +2221,131 @@
           <w:szCs w:val="24"/>
           <w14:ligatures w14:val="none"/>
         </w:rPr>
-        <w:t xml:space="preserve"> or Cap</w:t>
-      </w:r>
+        <w:t xml:space="preserve"> Functionality</w:t>
+      </w:r>
+    </w:p>
+    <w:p>
+      <w:pPr>
+        <w:numPr>
+          <w:ilvl w:val="1"/>
+          <w:numId w:val="5"/>
+        </w:numPr>
+        <w:spacing w:before="100" w:beforeAutospacing="1" w:after="100" w:afterAutospacing="1" w:line="240" w:lineRule="auto"/>
+        <w:rPr>
+          <w:rFonts w:eastAsia="Times New Roman" w:cstheme="minorHAnsi"/>
+          <w:color w:val="111111"/>
+          <w:kern w:val="0"/>
+          <w:sz w:val="24"/>
+          <w:szCs w:val="24"/>
+          <w14:ligatures w14:val="none"/>
+        </w:rPr>
+      </w:pPr>
+      <w:r>
+        <w:rPr>
+          <w:rFonts w:eastAsia="Times New Roman" w:cstheme="minorHAnsi"/>
+          <w:color w:val="111111"/>
+          <w:kern w:val="0"/>
+          <w:sz w:val="24"/>
+          <w:szCs w:val="24"/>
+          <w14:ligatures w14:val="none"/>
+        </w:rPr>
+        <w:t xml:space="preserve">Description: Verify that the lid </w:t>
+      </w:r>
+      <w:r>
+        <w:rPr>
+          <w:rFonts w:eastAsia="Times New Roman" w:cstheme="minorHAnsi"/>
+          <w:color w:val="111111"/>
+          <w:kern w:val="0"/>
+          <w:sz w:val="24"/>
+          <w:szCs w:val="24"/>
+          <w14:ligatures w14:val="none"/>
+        </w:rPr>
+        <w:t xml:space="preserve">or cap </w:t>
+      </w:r>
+      <w:r>
+        <w:rPr>
+          <w:rFonts w:eastAsia="Times New Roman" w:cstheme="minorHAnsi"/>
+          <w:color w:val="111111"/>
+          <w:kern w:val="0"/>
+          <w:sz w:val="24"/>
+          <w:szCs w:val="24"/>
+          <w14:ligatures w14:val="none"/>
+        </w:rPr>
+        <w:t>of the water bottle opens and closes correctly.</w:t>
+      </w:r>
+    </w:p>
+    <w:p>
+      <w:pPr>
+        <w:numPr>
+          <w:ilvl w:val="1"/>
+          <w:numId w:val="5"/>
+        </w:numPr>
+        <w:spacing w:before="100" w:beforeAutospacing="1" w:after="100" w:afterAutospacing="1" w:line="240" w:lineRule="auto"/>
+        <w:rPr>
+          <w:rFonts w:eastAsia="Times New Roman" w:cstheme="minorHAnsi"/>
+          <w:color w:val="111111"/>
+          <w:kern w:val="0"/>
+          <w:sz w:val="24"/>
+          <w:szCs w:val="24"/>
+          <w14:ligatures w14:val="none"/>
+        </w:rPr>
+      </w:pPr>
+      <w:r>
+        <w:rPr>
+          <w:rFonts w:eastAsia="Times New Roman" w:cstheme="minorHAnsi"/>
+          <w:color w:val="111111"/>
+          <w:kern w:val="0"/>
+          <w:sz w:val="24"/>
+          <w:szCs w:val="24"/>
+          <w14:ligatures w14:val="none"/>
+        </w:rPr>
+        <w:t>Steps: Open and close the lid multiple times.</w:t>
+      </w:r>
+    </w:p>
+    <w:p>
+      <w:pPr>
+        <w:numPr>
+          <w:ilvl w:val="1"/>
+          <w:numId w:val="5"/>
+        </w:numPr>
+        <w:spacing w:before="100" w:beforeAutospacing="1" w:after="100" w:afterAutospacing="1" w:line="240" w:lineRule="auto"/>
+        <w:rPr>
+          <w:rFonts w:eastAsia="Times New Roman" w:cstheme="minorHAnsi"/>
+          <w:color w:val="111111"/>
+          <w:kern w:val="0"/>
+          <w:sz w:val="24"/>
+          <w:szCs w:val="24"/>
+          <w14:ligatures w14:val="none"/>
+        </w:rPr>
+      </w:pPr>
+      <w:r>
+        <w:rPr>
+          <w:rFonts w:eastAsia="Times New Roman" w:cstheme="minorHAnsi"/>
+          <w:color w:val="111111"/>
+          <w:kern w:val="0"/>
+          <w:sz w:val="24"/>
+          <w:szCs w:val="24"/>
+          <w14:ligatures w14:val="none"/>
+        </w:rPr>
+        <w:t>Expected Result: The lid should open and close smoothly without any issues.</w:t>
+      </w:r>
+    </w:p>
+    <w:p>
+      <w:pPr>
+        <w:numPr>
+          <w:ilvl w:val="0"/>
+          <w:numId w:val="5"/>
+        </w:numPr>
+        <w:spacing w:after="0" w:line="240" w:lineRule="auto"/>
+        <w:rPr>
+          <w:rFonts w:eastAsia="Times New Roman" w:cstheme="minorHAnsi"/>
+          <w:color w:val="111111"/>
+          <w:kern w:val="0"/>
+          <w:sz w:val="24"/>
+          <w:szCs w:val="24"/>
+          <w14:ligatures w14:val="none"/>
+        </w:rPr>
+      </w:pPr>
       <w:r>
         <w:rPr>
           <w:rFonts w:eastAsia="Times New Roman" w:cstheme="minorHAnsi"/>
@@ -2231,113 +2357,91 @@
           <w:szCs w:val="24"/>
           <w14:ligatures w14:val="none"/>
         </w:rPr>
-        <w:t xml:space="preserve"> Functionality</w:t>
-      </w:r>
-    </w:p>
-    <w:p>
-      <w:pPr>
-        <w:numPr>
-          <w:ilvl w:val="1"/>
-          <w:numId w:val="5"/>
-        </w:numPr>
-        <w:spacing w:before="100" w:beforeAutospacing="1" w:after="100" w:afterAutospacing="1" w:line="240" w:lineRule="auto"/>
-        <w:rPr>
-          <w:rFonts w:eastAsia="Times New Roman" w:cstheme="minorHAnsi"/>
-          <w:color w:val="111111"/>
-          <w:kern w:val="0"/>
-          <w:sz w:val="24"/>
-          <w:szCs w:val="24"/>
-          <w14:ligatures w14:val="none"/>
-        </w:rPr>
-      </w:pPr>
-      <w:r>
-        <w:rPr>
-          <w:rFonts w:eastAsia="Times New Roman" w:cstheme="minorHAnsi"/>
-          <w:color w:val="111111"/>
-          <w:kern w:val="0"/>
-          <w:sz w:val="24"/>
-          <w:szCs w:val="24"/>
-          <w14:ligatures w14:val="none"/>
-        </w:rPr>
-        <w:t xml:space="preserve">Description: Verify that the lid </w:t>
-      </w:r>
-      <w:r>
-        <w:rPr>
-          <w:rFonts w:eastAsia="Times New Roman" w:cstheme="minorHAnsi"/>
-          <w:color w:val="111111"/>
-          <w:kern w:val="0"/>
-          <w:sz w:val="24"/>
-          <w:szCs w:val="24"/>
-          <w14:ligatures w14:val="none"/>
-        </w:rPr>
-        <w:t xml:space="preserve">or cap </w:t>
-      </w:r>
-      <w:r>
-        <w:rPr>
-          <w:rFonts w:eastAsia="Times New Roman" w:cstheme="minorHAnsi"/>
-          <w:color w:val="111111"/>
-          <w:kern w:val="0"/>
-          <w:sz w:val="24"/>
-          <w:szCs w:val="24"/>
-          <w14:ligatures w14:val="none"/>
-        </w:rPr>
-        <w:t>of the water bottle opens and closes correctly.</w:t>
-      </w:r>
-    </w:p>
-    <w:p>
-      <w:pPr>
-        <w:numPr>
-          <w:ilvl w:val="1"/>
-          <w:numId w:val="5"/>
-        </w:numPr>
-        <w:spacing w:before="100" w:beforeAutospacing="1" w:after="100" w:afterAutospacing="1" w:line="240" w:lineRule="auto"/>
-        <w:rPr>
-          <w:rFonts w:eastAsia="Times New Roman" w:cstheme="minorHAnsi"/>
-          <w:color w:val="111111"/>
-          <w:kern w:val="0"/>
-          <w:sz w:val="24"/>
-          <w:szCs w:val="24"/>
-          <w14:ligatures w14:val="none"/>
-        </w:rPr>
-      </w:pPr>
-      <w:r>
-        <w:rPr>
-          <w:rFonts w:eastAsia="Times New Roman" w:cstheme="minorHAnsi"/>
-          <w:color w:val="111111"/>
-          <w:kern w:val="0"/>
-          <w:sz w:val="24"/>
-          <w:szCs w:val="24"/>
-          <w14:ligatures w14:val="none"/>
-        </w:rPr>
-        <w:t>Steps: Open and close the lid multiple times.</w:t>
-      </w:r>
-    </w:p>
-    <w:p>
-      <w:pPr>
-        <w:numPr>
-          <w:ilvl w:val="1"/>
-          <w:numId w:val="5"/>
-        </w:numPr>
-        <w:spacing w:before="100" w:beforeAutospacing="1" w:after="100" w:afterAutospacing="1" w:line="240" w:lineRule="auto"/>
-        <w:rPr>
-          <w:rFonts w:eastAsia="Times New Roman" w:cstheme="minorHAnsi"/>
-          <w:color w:val="111111"/>
-          <w:kern w:val="0"/>
-          <w:sz w:val="24"/>
-          <w:szCs w:val="24"/>
-          <w14:ligatures w14:val="none"/>
-        </w:rPr>
-      </w:pPr>
-      <w:r>
-        <w:rPr>
-          <w:rFonts w:eastAsia="Times New Roman" w:cstheme="minorHAnsi"/>
-          <w:color w:val="111111"/>
-          <w:kern w:val="0"/>
-          <w:sz w:val="24"/>
-          <w:szCs w:val="24"/>
-          <w14:ligatures w14:val="none"/>
-        </w:rPr>
-        <w:t>Expected Result: The lid should open and close smoothly without any issues.</w:t>
+        <w:t>Test Case 14: Taste and Odor</w:t>
+      </w:r>
+    </w:p>
+    <w:p>
+      <w:pPr>
+        <w:numPr>
+          <w:ilvl w:val="1"/>
+          <w:numId w:val="5"/>
+        </w:numPr>
+        <w:spacing w:before="100" w:beforeAutospacing="1" w:after="100" w:afterAutospacing="1" w:line="240" w:lineRule="auto"/>
+        <w:rPr>
+          <w:rFonts w:eastAsia="Times New Roman" w:cstheme="minorHAnsi"/>
+          <w:color w:val="111111"/>
+          <w:kern w:val="0"/>
+          <w:sz w:val="24"/>
+          <w:szCs w:val="24"/>
+          <w14:ligatures w14:val="none"/>
+        </w:rPr>
+      </w:pPr>
+      <w:r>
+        <w:rPr>
+          <w:rFonts w:eastAsia="Times New Roman" w:cstheme="minorHAnsi"/>
+          <w:color w:val="111111"/>
+          <w:kern w:val="0"/>
+          <w:sz w:val="24"/>
+          <w:szCs w:val="24"/>
+          <w14:ligatures w14:val="none"/>
+        </w:rPr>
+        <w:t>Description: Ensure that the water or liquid stored in the bottle does not absorb or impart any taste or odor.</w:t>
+      </w:r>
+    </w:p>
+    <w:p>
+      <w:pPr>
+        <w:numPr>
+          <w:ilvl w:val="1"/>
+          <w:numId w:val="5"/>
+        </w:numPr>
+        <w:spacing w:before="100" w:beforeAutospacing="1" w:after="100" w:afterAutospacing="1" w:line="240" w:lineRule="auto"/>
+        <w:rPr>
+          <w:rFonts w:eastAsia="Times New Roman" w:cstheme="minorHAnsi"/>
+          <w:color w:val="111111"/>
+          <w:kern w:val="0"/>
+          <w:sz w:val="24"/>
+          <w:szCs w:val="24"/>
+          <w14:ligatures w14:val="none"/>
+        </w:rPr>
+      </w:pPr>
+      <w:r>
+        <w:rPr>
+          <w:rFonts w:eastAsia="Times New Roman" w:cstheme="minorHAnsi"/>
+          <w:color w:val="111111"/>
+          <w:kern w:val="0"/>
+          <w:sz w:val="24"/>
+          <w:szCs w:val="24"/>
+          <w14:ligatures w14:val="none"/>
+        </w:rPr>
+        <w:t>Steps: Fill the bottle with water, let it sit for a few hours, then taste the water.</w:t>
+      </w:r>
+    </w:p>
+    <w:p>
+      <w:pPr>
+        <w:numPr>
+          <w:ilvl w:val="1"/>
+          <w:numId w:val="5"/>
+        </w:numPr>
+        <w:spacing w:before="100" w:beforeAutospacing="1" w:after="100" w:afterAutospacing="1" w:line="240" w:lineRule="auto"/>
+        <w:rPr>
+          <w:rFonts w:eastAsia="Times New Roman" w:cstheme="minorHAnsi"/>
+          <w:color w:val="111111"/>
+          <w:kern w:val="0"/>
+          <w:sz w:val="24"/>
+          <w:szCs w:val="24"/>
+          <w14:ligatures w14:val="none"/>
+        </w:rPr>
+      </w:pPr>
+      <w:r>
+        <w:rPr>
+          <w:rFonts w:eastAsia="Times New Roman" w:cstheme="minorHAnsi"/>
+          <w:color w:val="111111"/>
+          <w:kern w:val="0"/>
+          <w:sz w:val="24"/>
+          <w:szCs w:val="24"/>
+          <w14:ligatures w14:val="none"/>
+        </w:rPr>
+        <w:t>Expected Result: The water should not have any additional taste or odor.</w:t>
       </w:r>
     </w:p>
     <w:p>
@@ -2367,91 +2471,91 @@
           <w:szCs w:val="24"/>
           <w14:ligatures w14:val="none"/>
         </w:rPr>
-        <w:t>Test Case 14: Taste and Odor</w:t>
-      </w:r>
-    </w:p>
-    <w:p>
-      <w:pPr>
-        <w:numPr>
-          <w:ilvl w:val="1"/>
-          <w:numId w:val="5"/>
-        </w:numPr>
-        <w:spacing w:before="100" w:beforeAutospacing="1" w:after="100" w:afterAutospacing="1" w:line="240" w:lineRule="auto"/>
-        <w:rPr>
-          <w:rFonts w:eastAsia="Times New Roman" w:cstheme="minorHAnsi"/>
-          <w:color w:val="111111"/>
-          <w:kern w:val="0"/>
-          <w:sz w:val="24"/>
-          <w:szCs w:val="24"/>
-          <w14:ligatures w14:val="none"/>
-        </w:rPr>
-      </w:pPr>
-      <w:r>
-        <w:rPr>
-          <w:rFonts w:eastAsia="Times New Roman" w:cstheme="minorHAnsi"/>
-          <w:color w:val="111111"/>
-          <w:kern w:val="0"/>
-          <w:sz w:val="24"/>
-          <w:szCs w:val="24"/>
-          <w14:ligatures w14:val="none"/>
-        </w:rPr>
-        <w:t>Description: Ensure that the water or liquid stored in the bottle does not absorb or impart any taste or odor.</w:t>
-      </w:r>
-    </w:p>
-    <w:p>
-      <w:pPr>
-        <w:numPr>
-          <w:ilvl w:val="1"/>
-          <w:numId w:val="5"/>
-        </w:numPr>
-        <w:spacing w:before="100" w:beforeAutospacing="1" w:after="100" w:afterAutospacing="1" w:line="240" w:lineRule="auto"/>
-        <w:rPr>
-          <w:rFonts w:eastAsia="Times New Roman" w:cstheme="minorHAnsi"/>
-          <w:color w:val="111111"/>
-          <w:kern w:val="0"/>
-          <w:sz w:val="24"/>
-          <w:szCs w:val="24"/>
-          <w14:ligatures w14:val="none"/>
-        </w:rPr>
-      </w:pPr>
-      <w:r>
-        <w:rPr>
-          <w:rFonts w:eastAsia="Times New Roman" w:cstheme="minorHAnsi"/>
-          <w:color w:val="111111"/>
-          <w:kern w:val="0"/>
-          <w:sz w:val="24"/>
-          <w:szCs w:val="24"/>
-          <w14:ligatures w14:val="none"/>
-        </w:rPr>
-        <w:t>Steps: Fill the bottle with water, let it sit for a few hours, then taste the water.</w:t>
-      </w:r>
-    </w:p>
-    <w:p>
-      <w:pPr>
-        <w:numPr>
-          <w:ilvl w:val="1"/>
-          <w:numId w:val="5"/>
-        </w:numPr>
-        <w:spacing w:before="100" w:beforeAutospacing="1" w:after="100" w:afterAutospacing="1" w:line="240" w:lineRule="auto"/>
-        <w:rPr>
-          <w:rFonts w:eastAsia="Times New Roman" w:cstheme="minorHAnsi"/>
-          <w:color w:val="111111"/>
-          <w:kern w:val="0"/>
-          <w:sz w:val="24"/>
-          <w:szCs w:val="24"/>
-          <w14:ligatures w14:val="none"/>
-        </w:rPr>
-      </w:pPr>
-      <w:r>
-        <w:rPr>
-          <w:rFonts w:eastAsia="Times New Roman" w:cstheme="minorHAnsi"/>
-          <w:color w:val="111111"/>
-          <w:kern w:val="0"/>
-          <w:sz w:val="24"/>
-          <w:szCs w:val="24"/>
-          <w14:ligatures w14:val="none"/>
-        </w:rPr>
-        <w:t>Expected Result: The water should not have any additional taste or odor.</w:t>
+        <w:t>Test Case 15: Temperature Insulation</w:t>
+      </w:r>
+    </w:p>
+    <w:p>
+      <w:pPr>
+        <w:numPr>
+          <w:ilvl w:val="1"/>
+          <w:numId w:val="5"/>
+        </w:numPr>
+        <w:spacing w:before="100" w:beforeAutospacing="1" w:after="100" w:afterAutospacing="1" w:line="240" w:lineRule="auto"/>
+        <w:rPr>
+          <w:rFonts w:eastAsia="Times New Roman" w:cstheme="minorHAnsi"/>
+          <w:color w:val="111111"/>
+          <w:kern w:val="0"/>
+          <w:sz w:val="24"/>
+          <w:szCs w:val="24"/>
+          <w14:ligatures w14:val="none"/>
+        </w:rPr>
+      </w:pPr>
+      <w:r>
+        <w:rPr>
+          <w:rFonts w:eastAsia="Times New Roman" w:cstheme="minorHAnsi"/>
+          <w:color w:val="111111"/>
+          <w:kern w:val="0"/>
+          <w:sz w:val="24"/>
+          <w:szCs w:val="24"/>
+          <w14:ligatures w14:val="none"/>
+        </w:rPr>
+        <w:t>Description: Test if the bottle can maintain the temperature of the liquid, both hot and cold, for a reasonable period.</w:t>
+      </w:r>
+    </w:p>
+    <w:p>
+      <w:pPr>
+        <w:numPr>
+          <w:ilvl w:val="1"/>
+          <w:numId w:val="5"/>
+        </w:numPr>
+        <w:spacing w:before="100" w:beforeAutospacing="1" w:after="100" w:afterAutospacing="1" w:line="240" w:lineRule="auto"/>
+        <w:rPr>
+          <w:rFonts w:eastAsia="Times New Roman" w:cstheme="minorHAnsi"/>
+          <w:color w:val="111111"/>
+          <w:kern w:val="0"/>
+          <w:sz w:val="24"/>
+          <w:szCs w:val="24"/>
+          <w14:ligatures w14:val="none"/>
+        </w:rPr>
+      </w:pPr>
+      <w:r>
+        <w:rPr>
+          <w:rFonts w:eastAsia="Times New Roman" w:cstheme="minorHAnsi"/>
+          <w:color w:val="111111"/>
+          <w:kern w:val="0"/>
+          <w:sz w:val="24"/>
+          <w:szCs w:val="24"/>
+          <w14:ligatures w14:val="none"/>
+        </w:rPr>
+        <w:t>Steps: Fill the bottle with a hot or cold liquid, wait for a specified time, then check the temperature of the liquid.</w:t>
+      </w:r>
+    </w:p>
+    <w:p>
+      <w:pPr>
+        <w:numPr>
+          <w:ilvl w:val="1"/>
+          <w:numId w:val="5"/>
+        </w:numPr>
+        <w:spacing w:before="100" w:beforeAutospacing="1" w:after="100" w:afterAutospacing="1" w:line="240" w:lineRule="auto"/>
+        <w:rPr>
+          <w:rFonts w:eastAsia="Times New Roman" w:cstheme="minorHAnsi"/>
+          <w:color w:val="111111"/>
+          <w:kern w:val="0"/>
+          <w:sz w:val="24"/>
+          <w:szCs w:val="24"/>
+          <w14:ligatures w14:val="none"/>
+        </w:rPr>
+      </w:pPr>
+      <w:r>
+        <w:rPr>
+          <w:rFonts w:eastAsia="Times New Roman" w:cstheme="minorHAnsi"/>
+          <w:color w:val="111111"/>
+          <w:kern w:val="0"/>
+          <w:sz w:val="24"/>
+          <w:szCs w:val="24"/>
+          <w14:ligatures w14:val="none"/>
+        </w:rPr>
+        <w:t>Expected Result: The bottle should maintain the temperature of the liquid for a reasonable period.</w:t>
       </w:r>
     </w:p>
     <w:p>
@@ -2481,91 +2585,91 @@
           <w:szCs w:val="24"/>
           <w14:ligatures w14:val="none"/>
         </w:rPr>
-        <w:t>Test Case 15: Temperature Insulation</w:t>
-      </w:r>
-    </w:p>
-    <w:p>
-      <w:pPr>
-        <w:numPr>
-          <w:ilvl w:val="1"/>
-          <w:numId w:val="5"/>
-        </w:numPr>
-        <w:spacing w:before="100" w:beforeAutospacing="1" w:after="100" w:afterAutospacing="1" w:line="240" w:lineRule="auto"/>
-        <w:rPr>
-          <w:rFonts w:eastAsia="Times New Roman" w:cstheme="minorHAnsi"/>
-          <w:color w:val="111111"/>
-          <w:kern w:val="0"/>
-          <w:sz w:val="24"/>
-          <w:szCs w:val="24"/>
-          <w14:ligatures w14:val="none"/>
-        </w:rPr>
-      </w:pPr>
-      <w:r>
-        <w:rPr>
-          <w:rFonts w:eastAsia="Times New Roman" w:cstheme="minorHAnsi"/>
-          <w:color w:val="111111"/>
-          <w:kern w:val="0"/>
-          <w:sz w:val="24"/>
-          <w:szCs w:val="24"/>
-          <w14:ligatures w14:val="none"/>
-        </w:rPr>
-        <w:t>Description: Test if the bottle can maintain the temperature of the liquid, both hot and cold, for a reasonable period.</w:t>
-      </w:r>
-    </w:p>
-    <w:p>
-      <w:pPr>
-        <w:numPr>
-          <w:ilvl w:val="1"/>
-          <w:numId w:val="5"/>
-        </w:numPr>
-        <w:spacing w:before="100" w:beforeAutospacing="1" w:after="100" w:afterAutospacing="1" w:line="240" w:lineRule="auto"/>
-        <w:rPr>
-          <w:rFonts w:eastAsia="Times New Roman" w:cstheme="minorHAnsi"/>
-          <w:color w:val="111111"/>
-          <w:kern w:val="0"/>
-          <w:sz w:val="24"/>
-          <w:szCs w:val="24"/>
-          <w14:ligatures w14:val="none"/>
-        </w:rPr>
-      </w:pPr>
-      <w:r>
-        <w:rPr>
-          <w:rFonts w:eastAsia="Times New Roman" w:cstheme="minorHAnsi"/>
-          <w:color w:val="111111"/>
-          <w:kern w:val="0"/>
-          <w:sz w:val="24"/>
-          <w:szCs w:val="24"/>
-          <w14:ligatures w14:val="none"/>
-        </w:rPr>
-        <w:t>Steps: Fill the bottle with a hot or cold liquid, wait for a specified time, then check the temperature of the liquid.</w:t>
-      </w:r>
-    </w:p>
-    <w:p>
-      <w:pPr>
-        <w:numPr>
-          <w:ilvl w:val="1"/>
-          <w:numId w:val="5"/>
-        </w:numPr>
-        <w:spacing w:before="100" w:beforeAutospacing="1" w:after="100" w:afterAutospacing="1" w:line="240" w:lineRule="auto"/>
-        <w:rPr>
-          <w:rFonts w:eastAsia="Times New Roman" w:cstheme="minorHAnsi"/>
-          <w:color w:val="111111"/>
-          <w:kern w:val="0"/>
-          <w:sz w:val="24"/>
-          <w:szCs w:val="24"/>
-          <w14:ligatures w14:val="none"/>
-        </w:rPr>
-      </w:pPr>
-      <w:r>
-        <w:rPr>
-          <w:rFonts w:eastAsia="Times New Roman" w:cstheme="minorHAnsi"/>
-          <w:color w:val="111111"/>
-          <w:kern w:val="0"/>
-          <w:sz w:val="24"/>
-          <w:szCs w:val="24"/>
-          <w14:ligatures w14:val="none"/>
-        </w:rPr>
-        <w:t>Expected Result: The bottle should maintain the temperature of the liquid for a reasonable period.</w:t>
+        <w:t>Test Case 16: Compatibility with Beverage Types</w:t>
+      </w:r>
+    </w:p>
+    <w:p>
+      <w:pPr>
+        <w:numPr>
+          <w:ilvl w:val="1"/>
+          <w:numId w:val="5"/>
+        </w:numPr>
+        <w:spacing w:before="100" w:beforeAutospacing="1" w:after="100" w:afterAutospacing="1" w:line="240" w:lineRule="auto"/>
+        <w:rPr>
+          <w:rFonts w:eastAsia="Times New Roman" w:cstheme="minorHAnsi"/>
+          <w:color w:val="111111"/>
+          <w:kern w:val="0"/>
+          <w:sz w:val="24"/>
+          <w:szCs w:val="24"/>
+          <w14:ligatures w14:val="none"/>
+        </w:rPr>
+      </w:pPr>
+      <w:r>
+        <w:rPr>
+          <w:rFonts w:eastAsia="Times New Roman" w:cstheme="minorHAnsi"/>
+          <w:color w:val="111111"/>
+          <w:kern w:val="0"/>
+          <w:sz w:val="24"/>
+          <w:szCs w:val="24"/>
+          <w14:ligatures w14:val="none"/>
+        </w:rPr>
+        <w:t>Description: Test the bottle with different types of liquids, including water, juice, and carbonated beverages to ensure it can contain them without issues.</w:t>
+      </w:r>
+    </w:p>
+    <w:p>
+      <w:pPr>
+        <w:numPr>
+          <w:ilvl w:val="1"/>
+          <w:numId w:val="5"/>
+        </w:numPr>
+        <w:spacing w:before="100" w:beforeAutospacing="1" w:after="100" w:afterAutospacing="1" w:line="240" w:lineRule="auto"/>
+        <w:rPr>
+          <w:rFonts w:eastAsia="Times New Roman" w:cstheme="minorHAnsi"/>
+          <w:color w:val="111111"/>
+          <w:kern w:val="0"/>
+          <w:sz w:val="24"/>
+          <w:szCs w:val="24"/>
+          <w14:ligatures w14:val="none"/>
+        </w:rPr>
+      </w:pPr>
+      <w:r>
+        <w:rPr>
+          <w:rFonts w:eastAsia="Times New Roman" w:cstheme="minorHAnsi"/>
+          <w:color w:val="111111"/>
+          <w:kern w:val="0"/>
+          <w:sz w:val="24"/>
+          <w:szCs w:val="24"/>
+          <w14:ligatures w14:val="none"/>
+        </w:rPr>
+        <w:t>Steps: Fill and empty the bottle with different types of liquids and check for any issues.</w:t>
+      </w:r>
+    </w:p>
+    <w:p>
+      <w:pPr>
+        <w:numPr>
+          <w:ilvl w:val="1"/>
+          <w:numId w:val="5"/>
+        </w:numPr>
+        <w:spacing w:before="100" w:beforeAutospacing="1" w:after="100" w:afterAutospacing="1" w:line="240" w:lineRule="auto"/>
+        <w:rPr>
+          <w:rFonts w:eastAsia="Times New Roman" w:cstheme="minorHAnsi"/>
+          <w:color w:val="111111"/>
+          <w:kern w:val="0"/>
+          <w:sz w:val="24"/>
+          <w:szCs w:val="24"/>
+          <w14:ligatures w14:val="none"/>
+        </w:rPr>
+      </w:pPr>
+      <w:r>
+        <w:rPr>
+          <w:rFonts w:eastAsia="Times New Roman" w:cstheme="minorHAnsi"/>
+          <w:color w:val="111111"/>
+          <w:kern w:val="0"/>
+          <w:sz w:val="24"/>
+          <w:szCs w:val="24"/>
+          <w14:ligatures w14:val="none"/>
+        </w:rPr>
+        <w:t>Expected Result: The bottle should be able to contain different types of liquids without issues.</w:t>
       </w:r>
     </w:p>
     <w:p>
@@ -2595,120 +2699,6 @@
           <w:szCs w:val="24"/>
           <w14:ligatures w14:val="none"/>
         </w:rPr>
-        <w:t>Test Case 16: Compatibility with Beverage Types</w:t>
-      </w:r>
-    </w:p>
-    <w:p>
-      <w:pPr>
-        <w:numPr>
-          <w:ilvl w:val="1"/>
-          <w:numId w:val="5"/>
-        </w:numPr>
-        <w:spacing w:before="100" w:beforeAutospacing="1" w:after="100" w:afterAutospacing="1" w:line="240" w:lineRule="auto"/>
-        <w:rPr>
-          <w:rFonts w:eastAsia="Times New Roman" w:cstheme="minorHAnsi"/>
-          <w:color w:val="111111"/>
-          <w:kern w:val="0"/>
-          <w:sz w:val="24"/>
-          <w:szCs w:val="24"/>
-          <w14:ligatures w14:val="none"/>
-        </w:rPr>
-      </w:pPr>
-      <w:r>
-        <w:rPr>
-          <w:rFonts w:eastAsia="Times New Roman" w:cstheme="minorHAnsi"/>
-          <w:color w:val="111111"/>
-          <w:kern w:val="0"/>
-          <w:sz w:val="24"/>
-          <w:szCs w:val="24"/>
-          <w14:ligatures w14:val="none"/>
-        </w:rPr>
-        <w:t>Description: Test the bottle with different types of liquids, including water, juice, and carbonated beverages to ensure it can contain them without issues.</w:t>
-      </w:r>
-    </w:p>
-    <w:p>
-      <w:pPr>
-        <w:numPr>
-          <w:ilvl w:val="1"/>
-          <w:numId w:val="5"/>
-        </w:numPr>
-        <w:spacing w:before="100" w:beforeAutospacing="1" w:after="100" w:afterAutospacing="1" w:line="240" w:lineRule="auto"/>
-        <w:rPr>
-          <w:rFonts w:eastAsia="Times New Roman" w:cstheme="minorHAnsi"/>
-          <w:color w:val="111111"/>
-          <w:kern w:val="0"/>
-          <w:sz w:val="24"/>
-          <w:szCs w:val="24"/>
-          <w14:ligatures w14:val="none"/>
-        </w:rPr>
-      </w:pPr>
-      <w:r>
-        <w:rPr>
-          <w:rFonts w:eastAsia="Times New Roman" w:cstheme="minorHAnsi"/>
-          <w:color w:val="111111"/>
-          <w:kern w:val="0"/>
-          <w:sz w:val="24"/>
-          <w:szCs w:val="24"/>
-          <w14:ligatures w14:val="none"/>
-        </w:rPr>
-        <w:t>Steps: Fill and empty the bottle with different types of liquids and check for any issues.</w:t>
-      </w:r>
-    </w:p>
-    <w:p>
-      <w:pPr>
-        <w:numPr>
-          <w:ilvl w:val="1"/>
-          <w:numId w:val="5"/>
-        </w:numPr>
-        <w:spacing w:before="100" w:beforeAutospacing="1" w:after="100" w:afterAutospacing="1" w:line="240" w:lineRule="auto"/>
-        <w:rPr>
-          <w:rFonts w:eastAsia="Times New Roman" w:cstheme="minorHAnsi"/>
-          <w:color w:val="111111"/>
-          <w:kern w:val="0"/>
-          <w:sz w:val="24"/>
-          <w:szCs w:val="24"/>
-          <w14:ligatures w14:val="none"/>
-        </w:rPr>
-      </w:pPr>
-      <w:r>
-        <w:rPr>
-          <w:rFonts w:eastAsia="Times New Roman" w:cstheme="minorHAnsi"/>
-          <w:color w:val="111111"/>
-          <w:kern w:val="0"/>
-          <w:sz w:val="24"/>
-          <w:szCs w:val="24"/>
-          <w14:ligatures w14:val="none"/>
-        </w:rPr>
-        <w:t>Expected Result: The bottle should be able to contain different types of liquids without issues.</w:t>
-      </w:r>
-    </w:p>
-    <w:p>
-      <w:pPr>
-        <w:numPr>
-          <w:ilvl w:val="0"/>
-          <w:numId w:val="5"/>
-        </w:numPr>
-        <w:spacing w:after="0" w:line="240" w:lineRule="auto"/>
-        <w:rPr>
-          <w:rFonts w:eastAsia="Times New Roman" w:cstheme="minorHAnsi"/>
-          <w:color w:val="111111"/>
-          <w:kern w:val="0"/>
-          <w:sz w:val="24"/>
-          <w:szCs w:val="24"/>
-          <w14:ligatures w14:val="none"/>
-        </w:rPr>
-      </w:pPr>
-      <w:r>
-        <w:rPr>
-          <w:rFonts w:eastAsia="Times New Roman" w:cstheme="minorHAnsi"/>
-          <w:b/>
-          <w:bCs/>
-          <w:color w:val="111111"/>
-          <w:kern w:val="0"/>
-          <w:sz w:val="24"/>
-          <w:szCs w:val="24"/>
-          <w14:ligatures w14:val="none"/>
-        </w:rPr>
         <w:t xml:space="preserve">Test Case 17: </w:t>
       </w:r>
       <w:r>
@@ -2832,6 +2822,20 @@
         </w:rPr>
         <w:t>The bottle should not tip over easily.</w:t>
       </w:r>
+    </w:p>
+    <w:p>
+      <w:pPr>
+        <w:spacing w:before="100" w:beforeAutospacing="1" w:after="100" w:afterAutospacing="1" w:line="240" w:lineRule="auto"/>
+        <w:ind w:left="1440"/>
+        <w:rPr>
+          <w:rFonts w:eastAsia="Times New Roman" w:cstheme="minorHAnsi"/>
+          <w:color w:val="111111"/>
+          <w:kern w:val="0"/>
+          <w:sz w:val="24"/>
+          <w:szCs w:val="24"/>
+          <w14:ligatures w14:val="none"/>
+        </w:rPr>
+      </w:pPr>
     </w:p>
     <w:p>
       <w:pPr>

</xml_diff>